<commit_message>
Se crea create, y se empieza la segunda fase de este
</commit_message>
<xml_diff>
--- a/CRUD.docx
+++ b/CRUD.docx
@@ -63,6 +63,7 @@
           <w:lang w:val="es-MX"/>
         </w:rPr>
       </w:pPr>
+      <w:proofErr w:type="spellStart"/>
       <w:r>
         <w:rPr>
           <w:b/>
@@ -71,6 +72,7 @@
         </w:rPr>
         <w:t>Read</w:t>
       </w:r>
+      <w:proofErr w:type="spellEnd"/>
       <w:r>
         <w:rPr>
           <w:lang w:val="es-MX"/>
@@ -85,6 +87,7 @@
           <w:lang w:val="es-MX"/>
         </w:rPr>
       </w:pPr>
+      <w:proofErr w:type="spellStart"/>
       <w:r>
         <w:rPr>
           <w:b/>
@@ -93,6 +96,7 @@
         </w:rPr>
         <w:t>Update</w:t>
       </w:r>
+      <w:proofErr w:type="spellEnd"/>
       <w:r>
         <w:rPr>
           <w:lang w:val="es-MX"/>
@@ -107,6 +111,7 @@
           <w:lang w:val="es-MX"/>
         </w:rPr>
       </w:pPr>
+      <w:proofErr w:type="spellStart"/>
       <w:r>
         <w:rPr>
           <w:b/>
@@ -115,6 +120,7 @@
         </w:rPr>
         <w:t>Delete</w:t>
       </w:r>
+      <w:proofErr w:type="spellEnd"/>
       <w:r>
         <w:rPr>
           <w:lang w:val="es-MX"/>
@@ -197,7 +203,29 @@
         <w:rPr>
           <w:lang w:val="es-MX"/>
         </w:rPr>
-        <w:t>JavaScript con fetch() para hacer peticiones AJAX sin recargar la página.</w:t>
+        <w:t xml:space="preserve">JavaScript con </w:t>
+      </w:r>
+      <w:proofErr w:type="spellStart"/>
+      <w:proofErr w:type="gramStart"/>
+      <w:r>
+        <w:rPr>
+          <w:lang w:val="es-MX"/>
+        </w:rPr>
+        <w:t>fetch</w:t>
+      </w:r>
+      <w:proofErr w:type="spellEnd"/>
+      <w:r>
+        <w:rPr>
+          <w:lang w:val="es-MX"/>
+        </w:rPr>
+        <w:t>(</w:t>
+      </w:r>
+      <w:proofErr w:type="gramEnd"/>
+      <w:r>
+        <w:rPr>
+          <w:lang w:val="es-MX"/>
+        </w:rPr>
+        <w:t>) para hacer peticiones AJAX sin recargar la página.</w:t>
       </w:r>
     </w:p>
     <w:p>
@@ -246,7 +274,35 @@
         <w:rPr>
           <w:lang w:val="es-MX"/>
         </w:rPr>
-        <w:t>Validar los datos en el backend (PHP) y en el frontend (JavaScript).</w:t>
+        <w:t xml:space="preserve">Validar los datos en el </w:t>
+      </w:r>
+      <w:proofErr w:type="spellStart"/>
+      <w:r>
+        <w:rPr>
+          <w:lang w:val="es-MX"/>
+        </w:rPr>
+        <w:t>backend</w:t>
+      </w:r>
+      <w:proofErr w:type="spellEnd"/>
+      <w:r>
+        <w:rPr>
+          <w:lang w:val="es-MX"/>
+        </w:rPr>
+        <w:t xml:space="preserve"> (PHP) y en el </w:t>
+      </w:r>
+      <w:proofErr w:type="spellStart"/>
+      <w:r>
+        <w:rPr>
+          <w:lang w:val="es-MX"/>
+        </w:rPr>
+        <w:t>frontend</w:t>
+      </w:r>
+      <w:proofErr w:type="spellEnd"/>
+      <w:r>
+        <w:rPr>
+          <w:lang w:val="es-MX"/>
+        </w:rPr>
+        <w:t xml:space="preserve"> (JavaScript).</w:t>
       </w:r>
     </w:p>
     <w:p>
@@ -435,8 +491,16 @@
         <w:rPr>
           <w:lang w:val="es-MX"/>
         </w:rPr>
-        <w:t>Single Page Application</w:t>
-      </w:r>
+        <w:t xml:space="preserve">Single Page </w:t>
+      </w:r>
+      <w:proofErr w:type="spellStart"/>
+      <w:r>
+        <w:rPr>
+          <w:lang w:val="es-MX"/>
+        </w:rPr>
+        <w:t>Application</w:t>
+      </w:r>
+      <w:proofErr w:type="spellEnd"/>
       <w:r>
         <w:rPr>
           <w:b/>
@@ -465,7 +529,35 @@
         <w:rPr>
           <w:lang w:val="es-MX"/>
         </w:rPr>
-        <w:t>Usando JavaScript (fetch y await) para hacer que las interacciones sean dinámicas sin recargar.</w:t>
+        <w:t>Usando JavaScript (</w:t>
+      </w:r>
+      <w:proofErr w:type="spellStart"/>
+      <w:r>
+        <w:rPr>
+          <w:lang w:val="es-MX"/>
+        </w:rPr>
+        <w:t>fetch</w:t>
+      </w:r>
+      <w:proofErr w:type="spellEnd"/>
+      <w:r>
+        <w:rPr>
+          <w:lang w:val="es-MX"/>
+        </w:rPr>
+        <w:t xml:space="preserve"> y </w:t>
+      </w:r>
+      <w:proofErr w:type="spellStart"/>
+      <w:r>
+        <w:rPr>
+          <w:lang w:val="es-MX"/>
+        </w:rPr>
+        <w:t>await</w:t>
+      </w:r>
+      <w:proofErr w:type="spellEnd"/>
+      <w:r>
+        <w:rPr>
+          <w:lang w:val="es-MX"/>
+        </w:rPr>
+        <w:t>) para hacer que las interacciones sean dinámicas sin recargar.</w:t>
       </w:r>
     </w:p>
     <w:p>
@@ -553,12 +645,28 @@
         </w:rPr>
         <w:t>Gestor de Tareas (</w:t>
       </w:r>
-      <w:r>
-        <w:rPr>
-          <w:lang w:val="es-MX"/>
-        </w:rPr>
-        <w:t>To-Do List</w:t>
-      </w:r>
+      <w:proofErr w:type="spellStart"/>
+      <w:r>
+        <w:rPr>
+          <w:lang w:val="es-MX"/>
+        </w:rPr>
+        <w:t>To</w:t>
+      </w:r>
+      <w:proofErr w:type="spellEnd"/>
+      <w:r>
+        <w:rPr>
+          <w:lang w:val="es-MX"/>
+        </w:rPr>
+        <w:t xml:space="preserve">-Do </w:t>
+      </w:r>
+      <w:proofErr w:type="spellStart"/>
+      <w:r>
+        <w:rPr>
+          <w:lang w:val="es-MX"/>
+        </w:rPr>
+        <w:t>List</w:t>
+      </w:r>
+      <w:proofErr w:type="spellEnd"/>
       <w:r>
         <w:rPr>
           <w:b/>
@@ -729,6 +837,3653 @@
         </w:rPr>
         <w:t>Registrar compras, calcular totales y gestionar productos vendidos.</w:t>
       </w:r>
+    </w:p>
+    <w:p>
+      <w:pPr>
+        <w:spacing w:line="240" w:lineRule="auto"/>
+        <w:rPr>
+          <w:lang w:val="es-MX"/>
+        </w:rPr>
+      </w:pPr>
+    </w:p>
+    <w:p>
+      <w:pPr>
+        <w:spacing w:line="240" w:lineRule="auto"/>
+        <w:rPr>
+          <w:lang w:val="es-MX"/>
+        </w:rPr>
+      </w:pPr>
+    </w:p>
+    <w:p>
+      <w:pPr>
+        <w:spacing w:line="240" w:lineRule="auto"/>
+        <w:rPr>
+          <w:lang w:val="es-MX"/>
+        </w:rPr>
+      </w:pPr>
+    </w:p>
+    <w:p>
+      <w:pPr>
+        <w:spacing w:line="240" w:lineRule="auto"/>
+        <w:rPr>
+          <w:lang w:val="es-MX"/>
+        </w:rPr>
+      </w:pPr>
+    </w:p>
+    <w:p>
+      <w:pPr>
+        <w:spacing w:line="240" w:lineRule="auto"/>
+        <w:rPr>
+          <w:lang w:val="es-MX"/>
+        </w:rPr>
+      </w:pPr>
+    </w:p>
+    <w:p>
+      <w:pPr>
+        <w:spacing w:line="240" w:lineRule="auto"/>
+        <w:rPr>
+          <w:lang w:val="es-MX"/>
+        </w:rPr>
+      </w:pPr>
+    </w:p>
+    <w:p>
+      <w:pPr>
+        <w:spacing w:line="240" w:lineRule="auto"/>
+        <w:rPr>
+          <w:lang w:val="es-MX"/>
+        </w:rPr>
+      </w:pPr>
+    </w:p>
+    <w:p>
+      <w:pPr>
+        <w:spacing w:line="240" w:lineRule="auto"/>
+        <w:rPr>
+          <w:lang w:val="es-MX"/>
+        </w:rPr>
+      </w:pPr>
+    </w:p>
+    <w:p>
+      <w:pPr>
+        <w:spacing w:line="240" w:lineRule="auto"/>
+        <w:rPr>
+          <w:lang w:val="es-MX"/>
+        </w:rPr>
+      </w:pPr>
+    </w:p>
+    <w:p>
+      <w:pPr>
+        <w:spacing w:line="240" w:lineRule="auto"/>
+        <w:rPr>
+          <w:lang w:val="es-MX"/>
+        </w:rPr>
+      </w:pPr>
+    </w:p>
+    <w:p>
+      <w:pPr>
+        <w:spacing w:line="240" w:lineRule="auto"/>
+        <w:rPr>
+          <w:lang w:val="es-MX"/>
+        </w:rPr>
+      </w:pPr>
+    </w:p>
+    <w:p>
+      <w:pPr>
+        <w:spacing w:line="240" w:lineRule="auto"/>
+        <w:rPr>
+          <w:lang w:val="es-MX"/>
+        </w:rPr>
+      </w:pPr>
+    </w:p>
+    <w:p>
+      <w:pPr>
+        <w:spacing w:line="240" w:lineRule="auto"/>
+        <w:rPr>
+          <w:lang w:val="es-MX"/>
+        </w:rPr>
+      </w:pPr>
+    </w:p>
+    <w:p>
+      <w:pPr>
+        <w:spacing w:line="240" w:lineRule="auto"/>
+        <w:rPr>
+          <w:lang w:val="es-MX"/>
+        </w:rPr>
+      </w:pPr>
+    </w:p>
+    <w:p>
+      <w:pPr>
+        <w:spacing w:line="240" w:lineRule="auto"/>
+        <w:rPr>
+          <w:lang w:val="es-MX"/>
+        </w:rPr>
+      </w:pPr>
+    </w:p>
+    <w:p>
+      <w:pPr>
+        <w:spacing w:line="240" w:lineRule="auto"/>
+        <w:rPr>
+          <w:lang w:val="es-MX"/>
+        </w:rPr>
+      </w:pPr>
+    </w:p>
+    <w:p>
+      <w:pPr>
+        <w:spacing w:line="240" w:lineRule="auto"/>
+        <w:rPr>
+          <w:lang w:val="es-MX"/>
+        </w:rPr>
+      </w:pPr>
+    </w:p>
+    <w:p>
+      <w:pPr>
+        <w:pStyle w:val="Prrafodelista"/>
+        <w:numPr>
+          <w:ilvl w:val="0"/>
+          <w:numId w:val="2"/>
+        </w:numPr>
+        <w:spacing w:line="240" w:lineRule="auto"/>
+        <w:rPr>
+          <w:lang w:val="es-MX"/>
+        </w:rPr>
+      </w:pPr>
+      <w:r>
+        <w:rPr>
+          <w:b/>
+          <w:bCs/>
+          <w:lang w:val="es-MX"/>
+        </w:rPr>
+        <w:lastRenderedPageBreak/>
+        <w:t>C</w:t>
+      </w:r>
+      <w:r>
+        <w:rPr>
+          <w:b/>
+          <w:bCs/>
+          <w:lang w:val="es-MX"/>
+        </w:rPr>
+        <w:t>REATE:</w:t>
+      </w:r>
+      <w:r>
+        <w:rPr>
+          <w:lang w:val="es-MX"/>
+        </w:rPr>
+        <w:t xml:space="preserve"> </w:t>
+      </w:r>
+      <w:r>
+        <w:t>P</w:t>
+      </w:r>
+      <w:r>
+        <w:t>ara procesar los datos e insertarlos en la base de datos</w:t>
+      </w:r>
+    </w:p>
+    <w:p>
+      <w:pPr>
+        <w:pStyle w:val="Prrafodelista"/>
+        <w:numPr>
+          <w:ilvl w:val="0"/>
+          <w:numId w:val="2"/>
+        </w:numPr>
+        <w:spacing w:line="240" w:lineRule="auto"/>
+        <w:rPr>
+          <w:lang w:val="es-MX"/>
+        </w:rPr>
+      </w:pPr>
+    </w:p>
+    <w:p>
+      <w:pPr>
+        <w:pStyle w:val="Prrafodelista"/>
+        <w:numPr>
+          <w:ilvl w:val="1"/>
+          <w:numId w:val="2"/>
+        </w:numPr>
+        <w:spacing w:line="240" w:lineRule="auto"/>
+        <w:rPr>
+          <w:b/>
+          <w:bCs/>
+          <w:lang w:val="es-MX"/>
+        </w:rPr>
+      </w:pPr>
+      <w:r>
+        <w:rPr>
+          <w:b/>
+          <w:bCs/>
+          <w:lang w:val="es-MX"/>
+        </w:rPr>
+        <w:t xml:space="preserve">Lo primero es crear </w:t>
+      </w:r>
+      <w:r>
+        <w:rPr>
+          <w:b/>
+          <w:bCs/>
+          <w:lang w:val="es-MX"/>
+        </w:rPr>
+        <w:t>nuestra</w:t>
+      </w:r>
+      <w:r>
+        <w:rPr>
+          <w:b/>
+          <w:bCs/>
+          <w:lang w:val="es-MX"/>
+        </w:rPr>
+        <w:t xml:space="preserve"> conexión a la base de datos</w:t>
+      </w:r>
+      <w:r>
+        <w:rPr>
+          <w:b/>
+          <w:bCs/>
+          <w:lang w:val="es-MX"/>
+        </w:rPr>
+        <w:t xml:space="preserve"> y verificación de la </w:t>
+      </w:r>
+      <w:r>
+        <w:rPr>
+          <w:b/>
+          <w:bCs/>
+          <w:lang w:val="es-MX"/>
+        </w:rPr>
+        <w:t>conexión</w:t>
+      </w:r>
+      <w:r>
+        <w:rPr>
+          <w:b/>
+          <w:bCs/>
+          <w:lang w:val="es-MX"/>
+        </w:rPr>
+        <w:t xml:space="preserve">. Puede ser en un </w:t>
+      </w:r>
+      <w:r>
+        <w:rPr>
+          <w:b/>
+          <w:bCs/>
+          <w:lang w:val="es-MX"/>
+        </w:rPr>
+        <w:t>doc.</w:t>
+      </w:r>
+      <w:r>
+        <w:rPr>
+          <w:b/>
+          <w:bCs/>
+          <w:lang w:val="es-MX"/>
+        </w:rPr>
+        <w:t xml:space="preserve"> aparte (</w:t>
+      </w:r>
+      <w:r>
+        <w:rPr>
+          <w:b/>
+          <w:bCs/>
+          <w:lang w:val="es-MX"/>
+        </w:rPr>
+        <w:t>A eso le llamamos una buena práctica)</w:t>
+      </w:r>
+    </w:p>
+    <w:p>
+      <w:pPr>
+        <w:pStyle w:val="Prrafodelista"/>
+        <w:numPr>
+          <w:ilvl w:val="0"/>
+          <w:numId w:val="2"/>
+        </w:numPr>
+        <w:shd w:val="clear" w:color="auto" w:fill="23272E"/>
+        <w:spacing w:after="0" w:line="285" w:lineRule="atLeast"/>
+        <w:rPr>
+          <w:rFonts w:ascii="Consolas" w:eastAsia="Times New Roman" w:hAnsi="Consolas" w:cs="Times New Roman"/>
+          <w:color w:val="ABB2BF"/>
+          <w:sz w:val="21"/>
+          <w:szCs w:val="21"/>
+          <w:lang w:eastAsia="es-CO"/>
+        </w:rPr>
+      </w:pPr>
+      <w:r>
+        <w:rPr>
+          <w:rFonts w:ascii="Consolas" w:eastAsia="Times New Roman" w:hAnsi="Consolas" w:cs="Times New Roman"/>
+          <w:color w:val="BE5046"/>
+          <w:sz w:val="21"/>
+          <w:szCs w:val="21"/>
+          <w:lang w:eastAsia="es-CO"/>
+        </w:rPr>
+        <w:t>&lt;?</w:t>
+      </w:r>
+      <w:proofErr w:type="spellStart"/>
+      <w:r>
+        <w:rPr>
+          <w:rFonts w:ascii="Consolas" w:eastAsia="Times New Roman" w:hAnsi="Consolas" w:cs="Times New Roman"/>
+          <w:color w:val="BE5046"/>
+          <w:sz w:val="21"/>
+          <w:szCs w:val="21"/>
+          <w:lang w:eastAsia="es-CO"/>
+        </w:rPr>
+        <w:t>php</w:t>
+      </w:r>
+      <w:proofErr w:type="spellEnd"/>
+    </w:p>
+    <w:p>
+      <w:pPr>
+        <w:pStyle w:val="Prrafodelista"/>
+        <w:numPr>
+          <w:ilvl w:val="0"/>
+          <w:numId w:val="2"/>
+        </w:numPr>
+        <w:shd w:val="clear" w:color="auto" w:fill="23272E"/>
+        <w:spacing w:after="0" w:line="285" w:lineRule="atLeast"/>
+        <w:rPr>
+          <w:rFonts w:ascii="Consolas" w:eastAsia="Times New Roman" w:hAnsi="Consolas" w:cs="Times New Roman"/>
+          <w:color w:val="ABB2BF"/>
+          <w:sz w:val="21"/>
+          <w:szCs w:val="21"/>
+          <w:lang w:eastAsia="es-CO"/>
+        </w:rPr>
+      </w:pPr>
+      <w:r>
+        <w:rPr>
+          <w:rFonts w:ascii="Consolas" w:eastAsia="Times New Roman" w:hAnsi="Consolas" w:cs="Times New Roman"/>
+          <w:color w:val="7F848E"/>
+          <w:sz w:val="21"/>
+          <w:szCs w:val="21"/>
+          <w:lang w:eastAsia="es-CO"/>
+        </w:rPr>
+        <w:t>// 1️</w:t>
+      </w:r>
+      <w:r>
+        <w:rPr>
+          <w:rFonts w:ascii="Tahoma" w:eastAsia="Times New Roman" w:hAnsi="Tahoma" w:cs="Tahoma"/>
+          <w:color w:val="7F848E"/>
+          <w:sz w:val="21"/>
+          <w:szCs w:val="21"/>
+          <w:lang w:eastAsia="es-CO"/>
+        </w:rPr>
+        <w:t>⃣</w:t>
+      </w:r>
+      <w:r>
+        <w:rPr>
+          <w:rFonts w:ascii="Consolas" w:eastAsia="Times New Roman" w:hAnsi="Consolas" w:cs="Times New Roman"/>
+          <w:color w:val="7F848E"/>
+          <w:sz w:val="21"/>
+          <w:szCs w:val="21"/>
+          <w:lang w:eastAsia="es-CO"/>
+        </w:rPr>
+        <w:t xml:space="preserve"> Conectar a la base de datos (XAMPP usa localhost, usuario '</w:t>
+      </w:r>
+      <w:proofErr w:type="spellStart"/>
+      <w:r>
+        <w:rPr>
+          <w:rFonts w:ascii="Consolas" w:eastAsia="Times New Roman" w:hAnsi="Consolas" w:cs="Times New Roman"/>
+          <w:color w:val="7F848E"/>
+          <w:sz w:val="21"/>
+          <w:szCs w:val="21"/>
+          <w:lang w:eastAsia="es-CO"/>
+        </w:rPr>
+        <w:t>root</w:t>
+      </w:r>
+      <w:proofErr w:type="spellEnd"/>
+      <w:r>
+        <w:rPr>
+          <w:rFonts w:ascii="Consolas" w:eastAsia="Times New Roman" w:hAnsi="Consolas" w:cs="Times New Roman"/>
+          <w:color w:val="7F848E"/>
+          <w:sz w:val="21"/>
+          <w:szCs w:val="21"/>
+          <w:lang w:eastAsia="es-CO"/>
+        </w:rPr>
+        <w:t>' y sin contrase</w:t>
+      </w:r>
+      <w:r>
+        <w:rPr>
+          <w:rFonts w:ascii="Consolas" w:eastAsia="Times New Roman" w:hAnsi="Consolas" w:cs="Consolas"/>
+          <w:color w:val="7F848E"/>
+          <w:sz w:val="21"/>
+          <w:szCs w:val="21"/>
+          <w:lang w:eastAsia="es-CO"/>
+        </w:rPr>
+        <w:t>ñ</w:t>
+      </w:r>
+      <w:r>
+        <w:rPr>
+          <w:rFonts w:ascii="Consolas" w:eastAsia="Times New Roman" w:hAnsi="Consolas" w:cs="Times New Roman"/>
+          <w:color w:val="7F848E"/>
+          <w:sz w:val="21"/>
+          <w:szCs w:val="21"/>
+          <w:lang w:eastAsia="es-CO"/>
+        </w:rPr>
+        <w:t>a por defecto)</w:t>
+      </w:r>
+    </w:p>
+    <w:p>
+      <w:pPr>
+        <w:pStyle w:val="Prrafodelista"/>
+        <w:numPr>
+          <w:ilvl w:val="0"/>
+          <w:numId w:val="2"/>
+        </w:numPr>
+        <w:shd w:val="clear" w:color="auto" w:fill="23272E"/>
+        <w:spacing w:after="0" w:line="285" w:lineRule="atLeast"/>
+        <w:rPr>
+          <w:rFonts w:ascii="Consolas" w:eastAsia="Times New Roman" w:hAnsi="Consolas" w:cs="Times New Roman"/>
+          <w:color w:val="ABB2BF"/>
+          <w:sz w:val="21"/>
+          <w:szCs w:val="21"/>
+          <w:lang w:eastAsia="es-CO"/>
+        </w:rPr>
+      </w:pPr>
+      <w:r>
+        <w:rPr>
+          <w:rFonts w:ascii="Consolas" w:eastAsia="Times New Roman" w:hAnsi="Consolas" w:cs="Times New Roman"/>
+          <w:color w:val="E06C75"/>
+          <w:sz w:val="21"/>
+          <w:szCs w:val="21"/>
+          <w:lang w:eastAsia="es-CO"/>
+        </w:rPr>
+        <w:t>$</w:t>
+      </w:r>
+      <w:proofErr w:type="spellStart"/>
+      <w:r>
+        <w:rPr>
+          <w:rFonts w:ascii="Consolas" w:eastAsia="Times New Roman" w:hAnsi="Consolas" w:cs="Times New Roman"/>
+          <w:color w:val="E06C75"/>
+          <w:sz w:val="21"/>
+          <w:szCs w:val="21"/>
+          <w:lang w:eastAsia="es-CO"/>
+        </w:rPr>
+        <w:t>servername</w:t>
+      </w:r>
+      <w:proofErr w:type="spellEnd"/>
+      <w:r>
+        <w:rPr>
+          <w:rFonts w:ascii="Consolas" w:eastAsia="Times New Roman" w:hAnsi="Consolas" w:cs="Times New Roman"/>
+          <w:color w:val="ABB2BF"/>
+          <w:sz w:val="21"/>
+          <w:szCs w:val="21"/>
+          <w:lang w:eastAsia="es-CO"/>
+        </w:rPr>
+        <w:t xml:space="preserve"> </w:t>
+      </w:r>
+      <w:r>
+        <w:rPr>
+          <w:rFonts w:ascii="Consolas" w:eastAsia="Times New Roman" w:hAnsi="Consolas" w:cs="Times New Roman"/>
+          <w:color w:val="56B6C2"/>
+          <w:sz w:val="21"/>
+          <w:szCs w:val="21"/>
+          <w:lang w:eastAsia="es-CO"/>
+        </w:rPr>
+        <w:t>=</w:t>
+      </w:r>
+      <w:r>
+        <w:rPr>
+          <w:rFonts w:ascii="Consolas" w:eastAsia="Times New Roman" w:hAnsi="Consolas" w:cs="Times New Roman"/>
+          <w:color w:val="ABB2BF"/>
+          <w:sz w:val="21"/>
+          <w:szCs w:val="21"/>
+          <w:lang w:eastAsia="es-CO"/>
+        </w:rPr>
+        <w:t xml:space="preserve"> </w:t>
+      </w:r>
+      <w:r>
+        <w:rPr>
+          <w:rFonts w:ascii="Consolas" w:eastAsia="Times New Roman" w:hAnsi="Consolas" w:cs="Times New Roman"/>
+          <w:color w:val="98C379"/>
+          <w:sz w:val="21"/>
+          <w:szCs w:val="21"/>
+          <w:lang w:eastAsia="es-CO"/>
+        </w:rPr>
+        <w:t>"localhost"</w:t>
+      </w:r>
+      <w:r>
+        <w:rPr>
+          <w:rFonts w:ascii="Consolas" w:eastAsia="Times New Roman" w:hAnsi="Consolas" w:cs="Times New Roman"/>
+          <w:color w:val="ABB2BF"/>
+          <w:sz w:val="21"/>
+          <w:szCs w:val="21"/>
+          <w:lang w:eastAsia="es-CO"/>
+        </w:rPr>
+        <w:t>;</w:t>
+      </w:r>
+    </w:p>
+    <w:p>
+      <w:pPr>
+        <w:pStyle w:val="Prrafodelista"/>
+        <w:numPr>
+          <w:ilvl w:val="0"/>
+          <w:numId w:val="2"/>
+        </w:numPr>
+        <w:shd w:val="clear" w:color="auto" w:fill="23272E"/>
+        <w:spacing w:after="0" w:line="285" w:lineRule="atLeast"/>
+        <w:rPr>
+          <w:rFonts w:ascii="Consolas" w:eastAsia="Times New Roman" w:hAnsi="Consolas" w:cs="Times New Roman"/>
+          <w:color w:val="ABB2BF"/>
+          <w:sz w:val="21"/>
+          <w:szCs w:val="21"/>
+          <w:lang w:eastAsia="es-CO"/>
+        </w:rPr>
+      </w:pPr>
+      <w:r>
+        <w:rPr>
+          <w:rFonts w:ascii="Consolas" w:eastAsia="Times New Roman" w:hAnsi="Consolas" w:cs="Times New Roman"/>
+          <w:color w:val="E06C75"/>
+          <w:sz w:val="21"/>
+          <w:szCs w:val="21"/>
+          <w:lang w:eastAsia="es-CO"/>
+        </w:rPr>
+        <w:t>$</w:t>
+      </w:r>
+      <w:proofErr w:type="spellStart"/>
+      <w:r>
+        <w:rPr>
+          <w:rFonts w:ascii="Consolas" w:eastAsia="Times New Roman" w:hAnsi="Consolas" w:cs="Times New Roman"/>
+          <w:color w:val="E06C75"/>
+          <w:sz w:val="21"/>
+          <w:szCs w:val="21"/>
+          <w:lang w:eastAsia="es-CO"/>
+        </w:rPr>
+        <w:t>username</w:t>
+      </w:r>
+      <w:proofErr w:type="spellEnd"/>
+      <w:r>
+        <w:rPr>
+          <w:rFonts w:ascii="Consolas" w:eastAsia="Times New Roman" w:hAnsi="Consolas" w:cs="Times New Roman"/>
+          <w:color w:val="ABB2BF"/>
+          <w:sz w:val="21"/>
+          <w:szCs w:val="21"/>
+          <w:lang w:eastAsia="es-CO"/>
+        </w:rPr>
+        <w:t xml:space="preserve"> </w:t>
+      </w:r>
+      <w:r>
+        <w:rPr>
+          <w:rFonts w:ascii="Consolas" w:eastAsia="Times New Roman" w:hAnsi="Consolas" w:cs="Times New Roman"/>
+          <w:color w:val="56B6C2"/>
+          <w:sz w:val="21"/>
+          <w:szCs w:val="21"/>
+          <w:lang w:eastAsia="es-CO"/>
+        </w:rPr>
+        <w:t>=</w:t>
+      </w:r>
+      <w:r>
+        <w:rPr>
+          <w:rFonts w:ascii="Consolas" w:eastAsia="Times New Roman" w:hAnsi="Consolas" w:cs="Times New Roman"/>
+          <w:color w:val="ABB2BF"/>
+          <w:sz w:val="21"/>
+          <w:szCs w:val="21"/>
+          <w:lang w:eastAsia="es-CO"/>
+        </w:rPr>
+        <w:t xml:space="preserve"> </w:t>
+      </w:r>
+      <w:r>
+        <w:rPr>
+          <w:rFonts w:ascii="Consolas" w:eastAsia="Times New Roman" w:hAnsi="Consolas" w:cs="Times New Roman"/>
+          <w:color w:val="98C379"/>
+          <w:sz w:val="21"/>
+          <w:szCs w:val="21"/>
+          <w:lang w:eastAsia="es-CO"/>
+        </w:rPr>
+        <w:t>"</w:t>
+      </w:r>
+      <w:proofErr w:type="spellStart"/>
+      <w:r>
+        <w:rPr>
+          <w:rFonts w:ascii="Consolas" w:eastAsia="Times New Roman" w:hAnsi="Consolas" w:cs="Times New Roman"/>
+          <w:color w:val="98C379"/>
+          <w:sz w:val="21"/>
+          <w:szCs w:val="21"/>
+          <w:lang w:eastAsia="es-CO"/>
+        </w:rPr>
+        <w:t>root</w:t>
+      </w:r>
+      <w:proofErr w:type="spellEnd"/>
+      <w:r>
+        <w:rPr>
+          <w:rFonts w:ascii="Consolas" w:eastAsia="Times New Roman" w:hAnsi="Consolas" w:cs="Times New Roman"/>
+          <w:color w:val="98C379"/>
+          <w:sz w:val="21"/>
+          <w:szCs w:val="21"/>
+          <w:lang w:eastAsia="es-CO"/>
+        </w:rPr>
+        <w:t>"</w:t>
+      </w:r>
+      <w:r>
+        <w:rPr>
+          <w:rFonts w:ascii="Consolas" w:eastAsia="Times New Roman" w:hAnsi="Consolas" w:cs="Times New Roman"/>
+          <w:color w:val="ABB2BF"/>
+          <w:sz w:val="21"/>
+          <w:szCs w:val="21"/>
+          <w:lang w:eastAsia="es-CO"/>
+        </w:rPr>
+        <w:t>;</w:t>
+      </w:r>
+    </w:p>
+    <w:p>
+      <w:pPr>
+        <w:pStyle w:val="Prrafodelista"/>
+        <w:numPr>
+          <w:ilvl w:val="0"/>
+          <w:numId w:val="2"/>
+        </w:numPr>
+        <w:shd w:val="clear" w:color="auto" w:fill="23272E"/>
+        <w:spacing w:after="0" w:line="285" w:lineRule="atLeast"/>
+        <w:rPr>
+          <w:rFonts w:ascii="Consolas" w:eastAsia="Times New Roman" w:hAnsi="Consolas" w:cs="Times New Roman"/>
+          <w:color w:val="ABB2BF"/>
+          <w:sz w:val="21"/>
+          <w:szCs w:val="21"/>
+          <w:lang w:eastAsia="es-CO"/>
+        </w:rPr>
+      </w:pPr>
+      <w:r>
+        <w:rPr>
+          <w:rFonts w:ascii="Consolas" w:eastAsia="Times New Roman" w:hAnsi="Consolas" w:cs="Times New Roman"/>
+          <w:color w:val="E06C75"/>
+          <w:sz w:val="21"/>
+          <w:szCs w:val="21"/>
+          <w:lang w:eastAsia="es-CO"/>
+        </w:rPr>
+        <w:t>$</w:t>
+      </w:r>
+      <w:proofErr w:type="spellStart"/>
+      <w:r>
+        <w:rPr>
+          <w:rFonts w:ascii="Consolas" w:eastAsia="Times New Roman" w:hAnsi="Consolas" w:cs="Times New Roman"/>
+          <w:color w:val="E06C75"/>
+          <w:sz w:val="21"/>
+          <w:szCs w:val="21"/>
+          <w:lang w:eastAsia="es-CO"/>
+        </w:rPr>
+        <w:t>password</w:t>
+      </w:r>
+      <w:proofErr w:type="spellEnd"/>
+      <w:r>
+        <w:rPr>
+          <w:rFonts w:ascii="Consolas" w:eastAsia="Times New Roman" w:hAnsi="Consolas" w:cs="Times New Roman"/>
+          <w:color w:val="ABB2BF"/>
+          <w:sz w:val="21"/>
+          <w:szCs w:val="21"/>
+          <w:lang w:eastAsia="es-CO"/>
+        </w:rPr>
+        <w:t xml:space="preserve"> </w:t>
+      </w:r>
+      <w:r>
+        <w:rPr>
+          <w:rFonts w:ascii="Consolas" w:eastAsia="Times New Roman" w:hAnsi="Consolas" w:cs="Times New Roman"/>
+          <w:color w:val="56B6C2"/>
+          <w:sz w:val="21"/>
+          <w:szCs w:val="21"/>
+          <w:lang w:eastAsia="es-CO"/>
+        </w:rPr>
+        <w:t>=</w:t>
+      </w:r>
+      <w:r>
+        <w:rPr>
+          <w:rFonts w:ascii="Consolas" w:eastAsia="Times New Roman" w:hAnsi="Consolas" w:cs="Times New Roman"/>
+          <w:color w:val="ABB2BF"/>
+          <w:sz w:val="21"/>
+          <w:szCs w:val="21"/>
+          <w:lang w:eastAsia="es-CO"/>
+        </w:rPr>
+        <w:t xml:space="preserve"> </w:t>
+      </w:r>
+      <w:r>
+        <w:rPr>
+          <w:rFonts w:ascii="Consolas" w:eastAsia="Times New Roman" w:hAnsi="Consolas" w:cs="Times New Roman"/>
+          <w:color w:val="98C379"/>
+          <w:sz w:val="21"/>
+          <w:szCs w:val="21"/>
+          <w:lang w:eastAsia="es-CO"/>
+        </w:rPr>
+        <w:t>""</w:t>
+      </w:r>
+      <w:r>
+        <w:rPr>
+          <w:rFonts w:ascii="Consolas" w:eastAsia="Times New Roman" w:hAnsi="Consolas" w:cs="Times New Roman"/>
+          <w:color w:val="ABB2BF"/>
+          <w:sz w:val="21"/>
+          <w:szCs w:val="21"/>
+          <w:lang w:eastAsia="es-CO"/>
+        </w:rPr>
+        <w:t>;</w:t>
+      </w:r>
+    </w:p>
+    <w:p>
+      <w:pPr>
+        <w:pStyle w:val="Prrafodelista"/>
+        <w:numPr>
+          <w:ilvl w:val="0"/>
+          <w:numId w:val="2"/>
+        </w:numPr>
+        <w:shd w:val="clear" w:color="auto" w:fill="23272E"/>
+        <w:spacing w:after="0" w:line="285" w:lineRule="atLeast"/>
+        <w:rPr>
+          <w:rFonts w:ascii="Consolas" w:eastAsia="Times New Roman" w:hAnsi="Consolas" w:cs="Times New Roman"/>
+          <w:color w:val="ABB2BF"/>
+          <w:sz w:val="21"/>
+          <w:szCs w:val="21"/>
+          <w:lang w:eastAsia="es-CO"/>
+        </w:rPr>
+      </w:pPr>
+      <w:r>
+        <w:rPr>
+          <w:rFonts w:ascii="Consolas" w:eastAsia="Times New Roman" w:hAnsi="Consolas" w:cs="Times New Roman"/>
+          <w:color w:val="E06C75"/>
+          <w:sz w:val="21"/>
+          <w:szCs w:val="21"/>
+          <w:lang w:eastAsia="es-CO"/>
+        </w:rPr>
+        <w:t>$</w:t>
+      </w:r>
+      <w:proofErr w:type="spellStart"/>
+      <w:r>
+        <w:rPr>
+          <w:rFonts w:ascii="Consolas" w:eastAsia="Times New Roman" w:hAnsi="Consolas" w:cs="Times New Roman"/>
+          <w:color w:val="E06C75"/>
+          <w:sz w:val="21"/>
+          <w:szCs w:val="21"/>
+          <w:lang w:eastAsia="es-CO"/>
+        </w:rPr>
+        <w:t>dbname</w:t>
+      </w:r>
+      <w:proofErr w:type="spellEnd"/>
+      <w:r>
+        <w:rPr>
+          <w:rFonts w:ascii="Consolas" w:eastAsia="Times New Roman" w:hAnsi="Consolas" w:cs="Times New Roman"/>
+          <w:color w:val="ABB2BF"/>
+          <w:sz w:val="21"/>
+          <w:szCs w:val="21"/>
+          <w:lang w:eastAsia="es-CO"/>
+        </w:rPr>
+        <w:t xml:space="preserve"> </w:t>
+      </w:r>
+      <w:r>
+        <w:rPr>
+          <w:rFonts w:ascii="Consolas" w:eastAsia="Times New Roman" w:hAnsi="Consolas" w:cs="Times New Roman"/>
+          <w:color w:val="56B6C2"/>
+          <w:sz w:val="21"/>
+          <w:szCs w:val="21"/>
+          <w:lang w:eastAsia="es-CO"/>
+        </w:rPr>
+        <w:t>=</w:t>
+      </w:r>
+      <w:r>
+        <w:rPr>
+          <w:rFonts w:ascii="Consolas" w:eastAsia="Times New Roman" w:hAnsi="Consolas" w:cs="Times New Roman"/>
+          <w:color w:val="ABB2BF"/>
+          <w:sz w:val="21"/>
+          <w:szCs w:val="21"/>
+          <w:lang w:eastAsia="es-CO"/>
+        </w:rPr>
+        <w:t xml:space="preserve"> </w:t>
+      </w:r>
+      <w:r>
+        <w:rPr>
+          <w:rFonts w:ascii="Consolas" w:eastAsia="Times New Roman" w:hAnsi="Consolas" w:cs="Times New Roman"/>
+          <w:color w:val="98C379"/>
+          <w:sz w:val="21"/>
+          <w:szCs w:val="21"/>
+          <w:lang w:eastAsia="es-CO"/>
+        </w:rPr>
+        <w:t>"</w:t>
+      </w:r>
+      <w:proofErr w:type="spellStart"/>
+      <w:r>
+        <w:rPr>
+          <w:rFonts w:ascii="Consolas" w:eastAsia="Times New Roman" w:hAnsi="Consolas" w:cs="Times New Roman"/>
+          <w:color w:val="98C379"/>
+          <w:sz w:val="21"/>
+          <w:szCs w:val="21"/>
+          <w:lang w:eastAsia="es-CO"/>
+        </w:rPr>
+        <w:t>registro_ventas</w:t>
+      </w:r>
+      <w:proofErr w:type="spellEnd"/>
+      <w:r>
+        <w:rPr>
+          <w:rFonts w:ascii="Consolas" w:eastAsia="Times New Roman" w:hAnsi="Consolas" w:cs="Times New Roman"/>
+          <w:color w:val="98C379"/>
+          <w:sz w:val="21"/>
+          <w:szCs w:val="21"/>
+          <w:lang w:eastAsia="es-CO"/>
+        </w:rPr>
+        <w:t>"</w:t>
+      </w:r>
+      <w:r>
+        <w:rPr>
+          <w:rFonts w:ascii="Consolas" w:eastAsia="Times New Roman" w:hAnsi="Consolas" w:cs="Times New Roman"/>
+          <w:color w:val="ABB2BF"/>
+          <w:sz w:val="21"/>
+          <w:szCs w:val="21"/>
+          <w:lang w:eastAsia="es-CO"/>
+        </w:rPr>
+        <w:t>;</w:t>
+      </w:r>
+    </w:p>
+    <w:p>
+      <w:pPr>
+        <w:pStyle w:val="Prrafodelista"/>
+        <w:numPr>
+          <w:ilvl w:val="0"/>
+          <w:numId w:val="2"/>
+        </w:numPr>
+        <w:shd w:val="clear" w:color="auto" w:fill="23272E"/>
+        <w:spacing w:after="0" w:line="285" w:lineRule="atLeast"/>
+        <w:rPr>
+          <w:rFonts w:ascii="Consolas" w:eastAsia="Times New Roman" w:hAnsi="Consolas" w:cs="Times New Roman"/>
+          <w:color w:val="ABB2BF"/>
+          <w:sz w:val="21"/>
+          <w:szCs w:val="21"/>
+          <w:lang w:eastAsia="es-CO"/>
+        </w:rPr>
+      </w:pPr>
+    </w:p>
+    <w:p>
+      <w:pPr>
+        <w:pStyle w:val="Prrafodelista"/>
+        <w:numPr>
+          <w:ilvl w:val="0"/>
+          <w:numId w:val="2"/>
+        </w:numPr>
+        <w:shd w:val="clear" w:color="auto" w:fill="23272E"/>
+        <w:spacing w:after="0" w:line="285" w:lineRule="atLeast"/>
+        <w:rPr>
+          <w:rFonts w:ascii="Consolas" w:eastAsia="Times New Roman" w:hAnsi="Consolas" w:cs="Times New Roman"/>
+          <w:color w:val="ABB2BF"/>
+          <w:sz w:val="21"/>
+          <w:szCs w:val="21"/>
+          <w:lang w:eastAsia="es-CO"/>
+        </w:rPr>
+      </w:pPr>
+      <w:r>
+        <w:rPr>
+          <w:rFonts w:ascii="Consolas" w:eastAsia="Times New Roman" w:hAnsi="Consolas" w:cs="Times New Roman"/>
+          <w:color w:val="E06C75"/>
+          <w:sz w:val="21"/>
+          <w:szCs w:val="21"/>
+          <w:lang w:eastAsia="es-CO"/>
+        </w:rPr>
+        <w:t>$</w:t>
+      </w:r>
+      <w:proofErr w:type="spellStart"/>
+      <w:r>
+        <w:rPr>
+          <w:rFonts w:ascii="Consolas" w:eastAsia="Times New Roman" w:hAnsi="Consolas" w:cs="Times New Roman"/>
+          <w:color w:val="E06C75"/>
+          <w:sz w:val="21"/>
+          <w:szCs w:val="21"/>
+          <w:lang w:eastAsia="es-CO"/>
+        </w:rPr>
+        <w:t>conexion</w:t>
+      </w:r>
+      <w:proofErr w:type="spellEnd"/>
+      <w:r>
+        <w:rPr>
+          <w:rFonts w:ascii="Consolas" w:eastAsia="Times New Roman" w:hAnsi="Consolas" w:cs="Times New Roman"/>
+          <w:color w:val="ABB2BF"/>
+          <w:sz w:val="21"/>
+          <w:szCs w:val="21"/>
+          <w:lang w:eastAsia="es-CO"/>
+        </w:rPr>
+        <w:t xml:space="preserve"> </w:t>
+      </w:r>
+      <w:r>
+        <w:rPr>
+          <w:rFonts w:ascii="Consolas" w:eastAsia="Times New Roman" w:hAnsi="Consolas" w:cs="Times New Roman"/>
+          <w:color w:val="56B6C2"/>
+          <w:sz w:val="21"/>
+          <w:szCs w:val="21"/>
+          <w:lang w:eastAsia="es-CO"/>
+        </w:rPr>
+        <w:t>=</w:t>
+      </w:r>
+      <w:r>
+        <w:rPr>
+          <w:rFonts w:ascii="Consolas" w:eastAsia="Times New Roman" w:hAnsi="Consolas" w:cs="Times New Roman"/>
+          <w:color w:val="ABB2BF"/>
+          <w:sz w:val="21"/>
+          <w:szCs w:val="21"/>
+          <w:lang w:eastAsia="es-CO"/>
+        </w:rPr>
+        <w:t xml:space="preserve"> </w:t>
+      </w:r>
+      <w:r>
+        <w:rPr>
+          <w:rFonts w:ascii="Consolas" w:eastAsia="Times New Roman" w:hAnsi="Consolas" w:cs="Times New Roman"/>
+          <w:color w:val="C678DD"/>
+          <w:sz w:val="21"/>
+          <w:szCs w:val="21"/>
+          <w:lang w:eastAsia="es-CO"/>
+        </w:rPr>
+        <w:t>new</w:t>
+      </w:r>
+      <w:r>
+        <w:rPr>
+          <w:rFonts w:ascii="Consolas" w:eastAsia="Times New Roman" w:hAnsi="Consolas" w:cs="Times New Roman"/>
+          <w:color w:val="ABB2BF"/>
+          <w:sz w:val="21"/>
+          <w:szCs w:val="21"/>
+          <w:lang w:eastAsia="es-CO"/>
+        </w:rPr>
+        <w:t xml:space="preserve"> </w:t>
+      </w:r>
+      <w:proofErr w:type="spellStart"/>
+      <w:proofErr w:type="gramStart"/>
+      <w:r>
+        <w:rPr>
+          <w:rFonts w:ascii="Consolas" w:eastAsia="Times New Roman" w:hAnsi="Consolas" w:cs="Times New Roman"/>
+          <w:color w:val="E5C07B"/>
+          <w:sz w:val="21"/>
+          <w:szCs w:val="21"/>
+          <w:lang w:eastAsia="es-CO"/>
+        </w:rPr>
+        <w:t>mysqli</w:t>
+      </w:r>
+      <w:proofErr w:type="spellEnd"/>
+      <w:r>
+        <w:rPr>
+          <w:rFonts w:ascii="Consolas" w:eastAsia="Times New Roman" w:hAnsi="Consolas" w:cs="Times New Roman"/>
+          <w:color w:val="ABB2BF"/>
+          <w:sz w:val="21"/>
+          <w:szCs w:val="21"/>
+          <w:lang w:eastAsia="es-CO"/>
+        </w:rPr>
+        <w:t>(</w:t>
+      </w:r>
+      <w:proofErr w:type="gramEnd"/>
+      <w:r>
+        <w:rPr>
+          <w:rFonts w:ascii="Consolas" w:eastAsia="Times New Roman" w:hAnsi="Consolas" w:cs="Times New Roman"/>
+          <w:color w:val="E06C75"/>
+          <w:sz w:val="21"/>
+          <w:szCs w:val="21"/>
+          <w:lang w:eastAsia="es-CO"/>
+        </w:rPr>
+        <w:t>$</w:t>
+      </w:r>
+      <w:proofErr w:type="spellStart"/>
+      <w:r>
+        <w:rPr>
+          <w:rFonts w:ascii="Consolas" w:eastAsia="Times New Roman" w:hAnsi="Consolas" w:cs="Times New Roman"/>
+          <w:color w:val="E06C75"/>
+          <w:sz w:val="21"/>
+          <w:szCs w:val="21"/>
+          <w:lang w:eastAsia="es-CO"/>
+        </w:rPr>
+        <w:t>servername</w:t>
+      </w:r>
+      <w:proofErr w:type="spellEnd"/>
+      <w:r>
+        <w:rPr>
+          <w:rFonts w:ascii="Consolas" w:eastAsia="Times New Roman" w:hAnsi="Consolas" w:cs="Times New Roman"/>
+          <w:color w:val="ABB2BF"/>
+          <w:sz w:val="21"/>
+          <w:szCs w:val="21"/>
+          <w:lang w:eastAsia="es-CO"/>
+        </w:rPr>
+        <w:t xml:space="preserve">, </w:t>
+      </w:r>
+      <w:r>
+        <w:rPr>
+          <w:rFonts w:ascii="Consolas" w:eastAsia="Times New Roman" w:hAnsi="Consolas" w:cs="Times New Roman"/>
+          <w:color w:val="E06C75"/>
+          <w:sz w:val="21"/>
+          <w:szCs w:val="21"/>
+          <w:lang w:eastAsia="es-CO"/>
+        </w:rPr>
+        <w:t>$</w:t>
+      </w:r>
+      <w:proofErr w:type="spellStart"/>
+      <w:r>
+        <w:rPr>
+          <w:rFonts w:ascii="Consolas" w:eastAsia="Times New Roman" w:hAnsi="Consolas" w:cs="Times New Roman"/>
+          <w:color w:val="E06C75"/>
+          <w:sz w:val="21"/>
+          <w:szCs w:val="21"/>
+          <w:lang w:eastAsia="es-CO"/>
+        </w:rPr>
+        <w:t>username</w:t>
+      </w:r>
+      <w:proofErr w:type="spellEnd"/>
+      <w:r>
+        <w:rPr>
+          <w:rFonts w:ascii="Consolas" w:eastAsia="Times New Roman" w:hAnsi="Consolas" w:cs="Times New Roman"/>
+          <w:color w:val="ABB2BF"/>
+          <w:sz w:val="21"/>
+          <w:szCs w:val="21"/>
+          <w:lang w:eastAsia="es-CO"/>
+        </w:rPr>
+        <w:t xml:space="preserve">, </w:t>
+      </w:r>
+      <w:r>
+        <w:rPr>
+          <w:rFonts w:ascii="Consolas" w:eastAsia="Times New Roman" w:hAnsi="Consolas" w:cs="Times New Roman"/>
+          <w:color w:val="E06C75"/>
+          <w:sz w:val="21"/>
+          <w:szCs w:val="21"/>
+          <w:lang w:eastAsia="es-CO"/>
+        </w:rPr>
+        <w:t>$</w:t>
+      </w:r>
+      <w:proofErr w:type="spellStart"/>
+      <w:r>
+        <w:rPr>
+          <w:rFonts w:ascii="Consolas" w:eastAsia="Times New Roman" w:hAnsi="Consolas" w:cs="Times New Roman"/>
+          <w:color w:val="E06C75"/>
+          <w:sz w:val="21"/>
+          <w:szCs w:val="21"/>
+          <w:lang w:eastAsia="es-CO"/>
+        </w:rPr>
+        <w:t>password</w:t>
+      </w:r>
+      <w:proofErr w:type="spellEnd"/>
+      <w:r>
+        <w:rPr>
+          <w:rFonts w:ascii="Consolas" w:eastAsia="Times New Roman" w:hAnsi="Consolas" w:cs="Times New Roman"/>
+          <w:color w:val="ABB2BF"/>
+          <w:sz w:val="21"/>
+          <w:szCs w:val="21"/>
+          <w:lang w:eastAsia="es-CO"/>
+        </w:rPr>
+        <w:t xml:space="preserve">, </w:t>
+      </w:r>
+      <w:r>
+        <w:rPr>
+          <w:rFonts w:ascii="Consolas" w:eastAsia="Times New Roman" w:hAnsi="Consolas" w:cs="Times New Roman"/>
+          <w:color w:val="E06C75"/>
+          <w:sz w:val="21"/>
+          <w:szCs w:val="21"/>
+          <w:lang w:eastAsia="es-CO"/>
+        </w:rPr>
+        <w:t>$</w:t>
+      </w:r>
+      <w:proofErr w:type="spellStart"/>
+      <w:r>
+        <w:rPr>
+          <w:rFonts w:ascii="Consolas" w:eastAsia="Times New Roman" w:hAnsi="Consolas" w:cs="Times New Roman"/>
+          <w:color w:val="E06C75"/>
+          <w:sz w:val="21"/>
+          <w:szCs w:val="21"/>
+          <w:lang w:eastAsia="es-CO"/>
+        </w:rPr>
+        <w:t>dbname</w:t>
+      </w:r>
+      <w:proofErr w:type="spellEnd"/>
+      <w:r>
+        <w:rPr>
+          <w:rFonts w:ascii="Consolas" w:eastAsia="Times New Roman" w:hAnsi="Consolas" w:cs="Times New Roman"/>
+          <w:color w:val="ABB2BF"/>
+          <w:sz w:val="21"/>
+          <w:szCs w:val="21"/>
+          <w:lang w:eastAsia="es-CO"/>
+        </w:rPr>
+        <w:t>);</w:t>
+      </w:r>
+    </w:p>
+    <w:p>
+      <w:pPr>
+        <w:pStyle w:val="Prrafodelista"/>
+        <w:numPr>
+          <w:ilvl w:val="0"/>
+          <w:numId w:val="2"/>
+        </w:numPr>
+        <w:shd w:val="clear" w:color="auto" w:fill="23272E"/>
+        <w:spacing w:after="0" w:line="285" w:lineRule="atLeast"/>
+        <w:rPr>
+          <w:rFonts w:ascii="Consolas" w:eastAsia="Times New Roman" w:hAnsi="Consolas" w:cs="Times New Roman"/>
+          <w:color w:val="ABB2BF"/>
+          <w:sz w:val="21"/>
+          <w:szCs w:val="21"/>
+          <w:lang w:eastAsia="es-CO"/>
+        </w:rPr>
+      </w:pPr>
+    </w:p>
+    <w:p>
+      <w:pPr>
+        <w:pStyle w:val="Prrafodelista"/>
+        <w:numPr>
+          <w:ilvl w:val="0"/>
+          <w:numId w:val="2"/>
+        </w:numPr>
+        <w:shd w:val="clear" w:color="auto" w:fill="23272E"/>
+        <w:spacing w:after="0" w:line="285" w:lineRule="atLeast"/>
+        <w:rPr>
+          <w:rFonts w:ascii="Consolas" w:eastAsia="Times New Roman" w:hAnsi="Consolas" w:cs="Times New Roman"/>
+          <w:color w:val="ABB2BF"/>
+          <w:sz w:val="21"/>
+          <w:szCs w:val="21"/>
+          <w:lang w:eastAsia="es-CO"/>
+        </w:rPr>
+      </w:pPr>
+      <w:r>
+        <w:rPr>
+          <w:rFonts w:ascii="Consolas" w:eastAsia="Times New Roman" w:hAnsi="Consolas" w:cs="Times New Roman"/>
+          <w:color w:val="7F848E"/>
+          <w:sz w:val="21"/>
+          <w:szCs w:val="21"/>
+          <w:lang w:eastAsia="es-CO"/>
+        </w:rPr>
+        <w:t>// 2️</w:t>
+      </w:r>
+      <w:r>
+        <w:rPr>
+          <w:rFonts w:ascii="Tahoma" w:eastAsia="Times New Roman" w:hAnsi="Tahoma" w:cs="Tahoma"/>
+          <w:color w:val="7F848E"/>
+          <w:sz w:val="21"/>
+          <w:szCs w:val="21"/>
+          <w:lang w:eastAsia="es-CO"/>
+        </w:rPr>
+        <w:t>⃣</w:t>
+      </w:r>
+      <w:r>
+        <w:rPr>
+          <w:rFonts w:ascii="Consolas" w:eastAsia="Times New Roman" w:hAnsi="Consolas" w:cs="Times New Roman"/>
+          <w:color w:val="7F848E"/>
+          <w:sz w:val="21"/>
+          <w:szCs w:val="21"/>
+          <w:lang w:eastAsia="es-CO"/>
+        </w:rPr>
+        <w:t xml:space="preserve"> Verificar la conexi</w:t>
+      </w:r>
+      <w:r>
+        <w:rPr>
+          <w:rFonts w:ascii="Consolas" w:eastAsia="Times New Roman" w:hAnsi="Consolas" w:cs="Consolas"/>
+          <w:color w:val="7F848E"/>
+          <w:sz w:val="21"/>
+          <w:szCs w:val="21"/>
+          <w:lang w:eastAsia="es-CO"/>
+        </w:rPr>
+        <w:t>ó</w:t>
+      </w:r>
+      <w:r>
+        <w:rPr>
+          <w:rFonts w:ascii="Consolas" w:eastAsia="Times New Roman" w:hAnsi="Consolas" w:cs="Times New Roman"/>
+          <w:color w:val="7F848E"/>
+          <w:sz w:val="21"/>
+          <w:szCs w:val="21"/>
+          <w:lang w:eastAsia="es-CO"/>
+        </w:rPr>
+        <w:t>n</w:t>
+      </w:r>
+    </w:p>
+    <w:p>
+      <w:pPr>
+        <w:pStyle w:val="Prrafodelista"/>
+        <w:numPr>
+          <w:ilvl w:val="0"/>
+          <w:numId w:val="2"/>
+        </w:numPr>
+        <w:shd w:val="clear" w:color="auto" w:fill="23272E"/>
+        <w:spacing w:after="0" w:line="285" w:lineRule="atLeast"/>
+        <w:rPr>
+          <w:rFonts w:ascii="Consolas" w:eastAsia="Times New Roman" w:hAnsi="Consolas" w:cs="Times New Roman"/>
+          <w:color w:val="ABB2BF"/>
+          <w:sz w:val="21"/>
+          <w:szCs w:val="21"/>
+          <w:lang w:eastAsia="es-CO"/>
+        </w:rPr>
+      </w:pPr>
+      <w:proofErr w:type="spellStart"/>
+      <w:r>
+        <w:rPr>
+          <w:rFonts w:ascii="Consolas" w:eastAsia="Times New Roman" w:hAnsi="Consolas" w:cs="Times New Roman"/>
+          <w:color w:val="C678DD"/>
+          <w:sz w:val="21"/>
+          <w:szCs w:val="21"/>
+          <w:lang w:eastAsia="es-CO"/>
+        </w:rPr>
+        <w:t>if</w:t>
+      </w:r>
+      <w:proofErr w:type="spellEnd"/>
+      <w:r>
+        <w:rPr>
+          <w:rFonts w:ascii="Consolas" w:eastAsia="Times New Roman" w:hAnsi="Consolas" w:cs="Times New Roman"/>
+          <w:color w:val="ABB2BF"/>
+          <w:sz w:val="21"/>
+          <w:szCs w:val="21"/>
+          <w:lang w:eastAsia="es-CO"/>
+        </w:rPr>
+        <w:t xml:space="preserve"> (</w:t>
+      </w:r>
+      <w:r>
+        <w:rPr>
+          <w:rFonts w:ascii="Consolas" w:eastAsia="Times New Roman" w:hAnsi="Consolas" w:cs="Times New Roman"/>
+          <w:color w:val="E06C75"/>
+          <w:sz w:val="21"/>
+          <w:szCs w:val="21"/>
+          <w:lang w:eastAsia="es-CO"/>
+        </w:rPr>
+        <w:t>$</w:t>
+      </w:r>
+      <w:proofErr w:type="spellStart"/>
+      <w:r>
+        <w:rPr>
+          <w:rFonts w:ascii="Consolas" w:eastAsia="Times New Roman" w:hAnsi="Consolas" w:cs="Times New Roman"/>
+          <w:color w:val="E06C75"/>
+          <w:sz w:val="21"/>
+          <w:szCs w:val="21"/>
+          <w:lang w:eastAsia="es-CO"/>
+        </w:rPr>
+        <w:t>conexion</w:t>
+      </w:r>
+      <w:proofErr w:type="spellEnd"/>
+      <w:r>
+        <w:rPr>
+          <w:rFonts w:ascii="Consolas" w:eastAsia="Times New Roman" w:hAnsi="Consolas" w:cs="Times New Roman"/>
+          <w:color w:val="ABB2BF"/>
+          <w:sz w:val="21"/>
+          <w:szCs w:val="21"/>
+          <w:lang w:eastAsia="es-CO"/>
+        </w:rPr>
+        <w:t>-&gt;</w:t>
+      </w:r>
+      <w:proofErr w:type="spellStart"/>
+      <w:r>
+        <w:rPr>
+          <w:rFonts w:ascii="Consolas" w:eastAsia="Times New Roman" w:hAnsi="Consolas" w:cs="Times New Roman"/>
+          <w:color w:val="E06C75"/>
+          <w:sz w:val="21"/>
+          <w:szCs w:val="21"/>
+          <w:lang w:eastAsia="es-CO"/>
+        </w:rPr>
+        <w:t>connect_error</w:t>
+      </w:r>
+      <w:proofErr w:type="spellEnd"/>
+      <w:r>
+        <w:rPr>
+          <w:rFonts w:ascii="Consolas" w:eastAsia="Times New Roman" w:hAnsi="Consolas" w:cs="Times New Roman"/>
+          <w:color w:val="ABB2BF"/>
+          <w:sz w:val="21"/>
+          <w:szCs w:val="21"/>
+          <w:lang w:eastAsia="es-CO"/>
+        </w:rPr>
+        <w:t>) {</w:t>
+      </w:r>
+    </w:p>
+    <w:p>
+      <w:pPr>
+        <w:pStyle w:val="Prrafodelista"/>
+        <w:numPr>
+          <w:ilvl w:val="0"/>
+          <w:numId w:val="2"/>
+        </w:numPr>
+        <w:shd w:val="clear" w:color="auto" w:fill="23272E"/>
+        <w:spacing w:after="0" w:line="285" w:lineRule="atLeast"/>
+        <w:rPr>
+          <w:rFonts w:ascii="Consolas" w:eastAsia="Times New Roman" w:hAnsi="Consolas" w:cs="Times New Roman"/>
+          <w:color w:val="ABB2BF"/>
+          <w:sz w:val="21"/>
+          <w:szCs w:val="21"/>
+          <w:lang w:eastAsia="es-CO"/>
+        </w:rPr>
+      </w:pPr>
+      <w:r>
+        <w:rPr>
+          <w:rFonts w:ascii="Consolas" w:eastAsia="Times New Roman" w:hAnsi="Consolas" w:cs="Times New Roman"/>
+          <w:color w:val="ABB2BF"/>
+          <w:sz w:val="21"/>
+          <w:szCs w:val="21"/>
+          <w:lang w:eastAsia="es-CO"/>
+        </w:rPr>
+        <w:t xml:space="preserve">    </w:t>
+      </w:r>
+      <w:proofErr w:type="gramStart"/>
+      <w:r>
+        <w:rPr>
+          <w:rFonts w:ascii="Consolas" w:eastAsia="Times New Roman" w:hAnsi="Consolas" w:cs="Times New Roman"/>
+          <w:color w:val="C678DD"/>
+          <w:sz w:val="21"/>
+          <w:szCs w:val="21"/>
+          <w:lang w:eastAsia="es-CO"/>
+        </w:rPr>
+        <w:t>die</w:t>
+      </w:r>
+      <w:r>
+        <w:rPr>
+          <w:rFonts w:ascii="Consolas" w:eastAsia="Times New Roman" w:hAnsi="Consolas" w:cs="Times New Roman"/>
+          <w:color w:val="ABB2BF"/>
+          <w:sz w:val="21"/>
+          <w:szCs w:val="21"/>
+          <w:lang w:eastAsia="es-CO"/>
+        </w:rPr>
+        <w:t>(</w:t>
+      </w:r>
+      <w:proofErr w:type="gramEnd"/>
+      <w:r>
+        <w:rPr>
+          <w:rFonts w:ascii="Consolas" w:eastAsia="Times New Roman" w:hAnsi="Consolas" w:cs="Times New Roman"/>
+          <w:color w:val="98C379"/>
+          <w:sz w:val="21"/>
+          <w:szCs w:val="21"/>
+          <w:lang w:eastAsia="es-CO"/>
+        </w:rPr>
+        <w:t xml:space="preserve">"Error en la </w:t>
+      </w:r>
+      <w:proofErr w:type="spellStart"/>
+      <w:r>
+        <w:rPr>
+          <w:rFonts w:ascii="Consolas" w:eastAsia="Times New Roman" w:hAnsi="Consolas" w:cs="Times New Roman"/>
+          <w:color w:val="98C379"/>
+          <w:sz w:val="21"/>
+          <w:szCs w:val="21"/>
+          <w:lang w:eastAsia="es-CO"/>
+        </w:rPr>
+        <w:t>conexion</w:t>
+      </w:r>
+      <w:proofErr w:type="spellEnd"/>
+      <w:r>
+        <w:rPr>
+          <w:rFonts w:ascii="Consolas" w:eastAsia="Times New Roman" w:hAnsi="Consolas" w:cs="Times New Roman"/>
+          <w:color w:val="98C379"/>
+          <w:sz w:val="21"/>
+          <w:szCs w:val="21"/>
+          <w:lang w:eastAsia="es-CO"/>
+        </w:rPr>
+        <w:t>: "</w:t>
+      </w:r>
+      <w:r>
+        <w:rPr>
+          <w:rFonts w:ascii="Consolas" w:eastAsia="Times New Roman" w:hAnsi="Consolas" w:cs="Times New Roman"/>
+          <w:color w:val="ABB2BF"/>
+          <w:sz w:val="21"/>
+          <w:szCs w:val="21"/>
+          <w:lang w:eastAsia="es-CO"/>
+        </w:rPr>
+        <w:t xml:space="preserve"> . </w:t>
+      </w:r>
+      <w:r>
+        <w:rPr>
+          <w:rFonts w:ascii="Consolas" w:eastAsia="Times New Roman" w:hAnsi="Consolas" w:cs="Times New Roman"/>
+          <w:color w:val="E06C75"/>
+          <w:sz w:val="21"/>
+          <w:szCs w:val="21"/>
+          <w:lang w:eastAsia="es-CO"/>
+        </w:rPr>
+        <w:t>$</w:t>
+      </w:r>
+      <w:proofErr w:type="spellStart"/>
+      <w:r>
+        <w:rPr>
+          <w:rFonts w:ascii="Consolas" w:eastAsia="Times New Roman" w:hAnsi="Consolas" w:cs="Times New Roman"/>
+          <w:color w:val="E06C75"/>
+          <w:sz w:val="21"/>
+          <w:szCs w:val="21"/>
+          <w:lang w:eastAsia="es-CO"/>
+        </w:rPr>
+        <w:t>conexion</w:t>
+      </w:r>
+      <w:proofErr w:type="spellEnd"/>
+      <w:r>
+        <w:rPr>
+          <w:rFonts w:ascii="Consolas" w:eastAsia="Times New Roman" w:hAnsi="Consolas" w:cs="Times New Roman"/>
+          <w:color w:val="ABB2BF"/>
+          <w:sz w:val="21"/>
+          <w:szCs w:val="21"/>
+          <w:lang w:eastAsia="es-CO"/>
+        </w:rPr>
+        <w:t>-&gt;</w:t>
+      </w:r>
+      <w:proofErr w:type="spellStart"/>
+      <w:r>
+        <w:rPr>
+          <w:rFonts w:ascii="Consolas" w:eastAsia="Times New Roman" w:hAnsi="Consolas" w:cs="Times New Roman"/>
+          <w:color w:val="E06C75"/>
+          <w:sz w:val="21"/>
+          <w:szCs w:val="21"/>
+          <w:lang w:eastAsia="es-CO"/>
+        </w:rPr>
+        <w:t>connect_error</w:t>
+      </w:r>
+      <w:proofErr w:type="spellEnd"/>
+      <w:r>
+        <w:rPr>
+          <w:rFonts w:ascii="Consolas" w:eastAsia="Times New Roman" w:hAnsi="Consolas" w:cs="Times New Roman"/>
+          <w:color w:val="ABB2BF"/>
+          <w:sz w:val="21"/>
+          <w:szCs w:val="21"/>
+          <w:lang w:eastAsia="es-CO"/>
+        </w:rPr>
+        <w:t>);</w:t>
+      </w:r>
+    </w:p>
+    <w:p>
+      <w:pPr>
+        <w:pStyle w:val="Prrafodelista"/>
+        <w:numPr>
+          <w:ilvl w:val="0"/>
+          <w:numId w:val="2"/>
+        </w:numPr>
+        <w:shd w:val="clear" w:color="auto" w:fill="23272E"/>
+        <w:spacing w:after="0" w:line="285" w:lineRule="atLeast"/>
+        <w:rPr>
+          <w:rFonts w:ascii="Consolas" w:eastAsia="Times New Roman" w:hAnsi="Consolas" w:cs="Times New Roman"/>
+          <w:color w:val="ABB2BF"/>
+          <w:sz w:val="21"/>
+          <w:szCs w:val="21"/>
+          <w:lang w:eastAsia="es-CO"/>
+        </w:rPr>
+      </w:pPr>
+      <w:r>
+        <w:rPr>
+          <w:rFonts w:ascii="Consolas" w:eastAsia="Times New Roman" w:hAnsi="Consolas" w:cs="Times New Roman"/>
+          <w:color w:val="ABB2BF"/>
+          <w:sz w:val="21"/>
+          <w:szCs w:val="21"/>
+          <w:lang w:eastAsia="es-CO"/>
+        </w:rPr>
+        <w:t>}</w:t>
+      </w:r>
+    </w:p>
+    <w:p>
+      <w:pPr>
+        <w:spacing w:line="240" w:lineRule="auto"/>
+        <w:ind w:left="360"/>
+        <w:rPr>
+          <w:lang w:val="es-MX"/>
+        </w:rPr>
+      </w:pPr>
+    </w:p>
+    <w:p>
+      <w:pPr>
+        <w:spacing w:line="240" w:lineRule="auto"/>
+        <w:ind w:left="360"/>
+        <w:rPr>
+          <w:rStyle w:val="CdigoHTML"/>
+          <w:rFonts w:eastAsiaTheme="minorHAnsi"/>
+          <w:b/>
+          <w:bCs/>
+        </w:rPr>
+      </w:pPr>
+      <w:r>
+        <w:rPr>
+          <w:b/>
+          <w:bCs/>
+          <w:lang w:val="es-MX"/>
+        </w:rPr>
+        <w:t>1.2.</w:t>
+      </w:r>
+      <w:r>
+        <w:rPr>
+          <w:b/>
+          <w:bCs/>
+          <w:lang w:val="es-MX"/>
+        </w:rPr>
+        <w:t xml:space="preserve"> </w:t>
+      </w:r>
+      <w:r>
+        <w:rPr>
+          <w:b/>
+          <w:bCs/>
+          <w:lang w:val="es-MX"/>
+        </w:rPr>
+        <w:t xml:space="preserve"> </w:t>
+      </w:r>
+      <w:r>
+        <w:rPr>
+          <w:b/>
+          <w:bCs/>
+        </w:rPr>
+        <w:t xml:space="preserve">Verificar que el formulario fue enviado por </w:t>
+      </w:r>
+      <w:r>
+        <w:rPr>
+          <w:rStyle w:val="CdigoHTML"/>
+          <w:rFonts w:eastAsiaTheme="minorHAnsi"/>
+          <w:b/>
+          <w:bCs/>
+        </w:rPr>
+        <w:t>POST</w:t>
+      </w:r>
+    </w:p>
+    <w:p>
+      <w:pPr>
+        <w:shd w:val="clear" w:color="auto" w:fill="23272E"/>
+        <w:spacing w:after="0" w:line="285" w:lineRule="atLeast"/>
+        <w:rPr>
+          <w:rFonts w:ascii="Consolas" w:eastAsia="Times New Roman" w:hAnsi="Consolas" w:cs="Times New Roman"/>
+          <w:color w:val="ABB2BF"/>
+          <w:sz w:val="21"/>
+          <w:szCs w:val="21"/>
+          <w:lang w:eastAsia="es-CO"/>
+        </w:rPr>
+      </w:pPr>
+      <w:r>
+        <w:rPr>
+          <w:rFonts w:ascii="Consolas" w:eastAsia="Times New Roman" w:hAnsi="Consolas" w:cs="Times New Roman"/>
+          <w:color w:val="7F848E"/>
+          <w:sz w:val="21"/>
+          <w:szCs w:val="21"/>
+          <w:lang w:eastAsia="es-CO"/>
+        </w:rPr>
+        <w:t>// 3️</w:t>
+      </w:r>
+      <w:r>
+        <w:rPr>
+          <w:rFonts w:ascii="Tahoma" w:eastAsia="Times New Roman" w:hAnsi="Tahoma" w:cs="Tahoma"/>
+          <w:color w:val="7F848E"/>
+          <w:sz w:val="21"/>
+          <w:szCs w:val="21"/>
+          <w:lang w:eastAsia="es-CO"/>
+        </w:rPr>
+        <w:t>⃣</w:t>
+      </w:r>
+      <w:r>
+        <w:rPr>
+          <w:rFonts w:ascii="Consolas" w:eastAsia="Times New Roman" w:hAnsi="Consolas" w:cs="Times New Roman"/>
+          <w:color w:val="7F848E"/>
+          <w:sz w:val="21"/>
+          <w:szCs w:val="21"/>
+          <w:lang w:eastAsia="es-CO"/>
+        </w:rPr>
+        <w:t xml:space="preserve"> Validar que los datos vienen por POST</w:t>
+      </w:r>
+    </w:p>
+    <w:p>
+      <w:pPr>
+        <w:shd w:val="clear" w:color="auto" w:fill="23272E"/>
+        <w:spacing w:after="0" w:line="285" w:lineRule="atLeast"/>
+        <w:rPr>
+          <w:rFonts w:ascii="Consolas" w:eastAsia="Times New Roman" w:hAnsi="Consolas" w:cs="Times New Roman"/>
+          <w:color w:val="ABB2BF"/>
+          <w:sz w:val="21"/>
+          <w:szCs w:val="21"/>
+          <w:lang w:eastAsia="es-CO"/>
+        </w:rPr>
+      </w:pPr>
+      <w:proofErr w:type="spellStart"/>
+      <w:r>
+        <w:rPr>
+          <w:rFonts w:ascii="Consolas" w:eastAsia="Times New Roman" w:hAnsi="Consolas" w:cs="Times New Roman"/>
+          <w:color w:val="C678DD"/>
+          <w:sz w:val="21"/>
+          <w:szCs w:val="21"/>
+          <w:lang w:eastAsia="es-CO"/>
+        </w:rPr>
+        <w:t>if</w:t>
+      </w:r>
+      <w:proofErr w:type="spellEnd"/>
+      <w:r>
+        <w:rPr>
+          <w:rFonts w:ascii="Consolas" w:eastAsia="Times New Roman" w:hAnsi="Consolas" w:cs="Times New Roman"/>
+          <w:color w:val="ABB2BF"/>
+          <w:sz w:val="21"/>
+          <w:szCs w:val="21"/>
+          <w:lang w:eastAsia="es-CO"/>
+        </w:rPr>
+        <w:t xml:space="preserve"> (</w:t>
+      </w:r>
+      <w:r>
+        <w:rPr>
+          <w:rFonts w:ascii="Consolas" w:eastAsia="Times New Roman" w:hAnsi="Consolas" w:cs="Times New Roman"/>
+          <w:color w:val="E06C75"/>
+          <w:sz w:val="21"/>
+          <w:szCs w:val="21"/>
+          <w:lang w:eastAsia="es-CO"/>
+        </w:rPr>
+        <w:t>$_SERVER</w:t>
+      </w:r>
+      <w:r>
+        <w:rPr>
+          <w:rFonts w:ascii="Consolas" w:eastAsia="Times New Roman" w:hAnsi="Consolas" w:cs="Times New Roman"/>
+          <w:color w:val="ABB2BF"/>
+          <w:sz w:val="21"/>
+          <w:szCs w:val="21"/>
+          <w:lang w:eastAsia="es-CO"/>
+        </w:rPr>
+        <w:t>[</w:t>
+      </w:r>
+      <w:r>
+        <w:rPr>
+          <w:rFonts w:ascii="Consolas" w:eastAsia="Times New Roman" w:hAnsi="Consolas" w:cs="Times New Roman"/>
+          <w:color w:val="98C379"/>
+          <w:sz w:val="21"/>
+          <w:szCs w:val="21"/>
+          <w:lang w:eastAsia="es-CO"/>
+        </w:rPr>
+        <w:t>"REQUEST_METHOD"</w:t>
+      </w:r>
+      <w:r>
+        <w:rPr>
+          <w:rFonts w:ascii="Consolas" w:eastAsia="Times New Roman" w:hAnsi="Consolas" w:cs="Times New Roman"/>
+          <w:color w:val="ABB2BF"/>
+          <w:sz w:val="21"/>
+          <w:szCs w:val="21"/>
+          <w:lang w:eastAsia="es-CO"/>
+        </w:rPr>
+        <w:t xml:space="preserve">] </w:t>
+      </w:r>
+      <w:r>
+        <w:rPr>
+          <w:rFonts w:ascii="Consolas" w:eastAsia="Times New Roman" w:hAnsi="Consolas" w:cs="Times New Roman"/>
+          <w:color w:val="56B6C2"/>
+          <w:sz w:val="21"/>
+          <w:szCs w:val="21"/>
+          <w:lang w:eastAsia="es-CO"/>
+        </w:rPr>
+        <w:t>==</w:t>
+      </w:r>
+      <w:r>
+        <w:rPr>
+          <w:rFonts w:ascii="Consolas" w:eastAsia="Times New Roman" w:hAnsi="Consolas" w:cs="Times New Roman"/>
+          <w:color w:val="ABB2BF"/>
+          <w:sz w:val="21"/>
+          <w:szCs w:val="21"/>
+          <w:lang w:eastAsia="es-CO"/>
+        </w:rPr>
+        <w:t xml:space="preserve"> </w:t>
+      </w:r>
+      <w:r>
+        <w:rPr>
+          <w:rFonts w:ascii="Consolas" w:eastAsia="Times New Roman" w:hAnsi="Consolas" w:cs="Times New Roman"/>
+          <w:color w:val="98C379"/>
+          <w:sz w:val="21"/>
+          <w:szCs w:val="21"/>
+          <w:lang w:eastAsia="es-CO"/>
+        </w:rPr>
+        <w:t>"POST"</w:t>
+      </w:r>
+      <w:r>
+        <w:rPr>
+          <w:rFonts w:ascii="Consolas" w:eastAsia="Times New Roman" w:hAnsi="Consolas" w:cs="Times New Roman"/>
+          <w:color w:val="ABB2BF"/>
+          <w:sz w:val="21"/>
+          <w:szCs w:val="21"/>
+          <w:lang w:eastAsia="es-CO"/>
+        </w:rPr>
+        <w:t>)</w:t>
+      </w:r>
+    </w:p>
+    <w:p>
+      <w:pPr>
+        <w:spacing w:line="240" w:lineRule="auto"/>
+        <w:ind w:left="360"/>
+        <w:rPr>
+          <w:b/>
+          <w:bCs/>
+          <w:lang w:val="es-MX"/>
+        </w:rPr>
+      </w:pPr>
+    </w:p>
+    <w:p>
+      <w:pPr>
+        <w:spacing w:line="240" w:lineRule="auto"/>
+        <w:ind w:left="360"/>
+        <w:rPr>
+          <w:b/>
+          <w:bCs/>
+          <w:lang w:val="es-MX"/>
+        </w:rPr>
+      </w:pPr>
+      <w:r>
+        <w:rPr>
+          <w:b/>
+          <w:bCs/>
+          <w:lang w:val="es-MX"/>
+        </w:rPr>
+        <w:t>1.3. Verifico y limpio los datos</w:t>
+      </w:r>
+    </w:p>
+    <w:p>
+      <w:pPr>
+        <w:shd w:val="clear" w:color="auto" w:fill="23272E"/>
+        <w:spacing w:after="0" w:line="285" w:lineRule="atLeast"/>
+        <w:rPr>
+          <w:rFonts w:ascii="Consolas" w:eastAsia="Times New Roman" w:hAnsi="Consolas" w:cs="Times New Roman"/>
+          <w:color w:val="ABB2BF"/>
+          <w:sz w:val="21"/>
+          <w:szCs w:val="21"/>
+          <w:lang w:eastAsia="es-CO"/>
+        </w:rPr>
+      </w:pPr>
+      <w:r>
+        <w:rPr>
+          <w:rFonts w:ascii="Consolas" w:eastAsia="Times New Roman" w:hAnsi="Consolas" w:cs="Times New Roman"/>
+          <w:color w:val="7F848E"/>
+          <w:sz w:val="21"/>
+          <w:szCs w:val="21"/>
+          <w:lang w:eastAsia="es-CO"/>
+        </w:rPr>
+        <w:t>// 4️</w:t>
+      </w:r>
+      <w:r>
+        <w:rPr>
+          <w:rFonts w:ascii="Tahoma" w:eastAsia="Times New Roman" w:hAnsi="Tahoma" w:cs="Tahoma"/>
+          <w:color w:val="7F848E"/>
+          <w:sz w:val="21"/>
+          <w:szCs w:val="21"/>
+          <w:lang w:eastAsia="es-CO"/>
+        </w:rPr>
+        <w:t>⃣</w:t>
+      </w:r>
+      <w:r>
+        <w:rPr>
+          <w:rFonts w:ascii="Consolas" w:eastAsia="Times New Roman" w:hAnsi="Consolas" w:cs="Times New Roman"/>
+          <w:color w:val="7F848E"/>
+          <w:sz w:val="21"/>
+          <w:szCs w:val="21"/>
+          <w:lang w:eastAsia="es-CO"/>
+        </w:rPr>
+        <w:t xml:space="preserve"> Recibir y limpiar los datos del formulario</w:t>
+      </w:r>
+    </w:p>
+    <w:p>
+      <w:pPr>
+        <w:shd w:val="clear" w:color="auto" w:fill="23272E"/>
+        <w:spacing w:after="0" w:line="285" w:lineRule="atLeast"/>
+        <w:rPr>
+          <w:rFonts w:ascii="Consolas" w:eastAsia="Times New Roman" w:hAnsi="Consolas" w:cs="Times New Roman"/>
+          <w:color w:val="ABB2BF"/>
+          <w:sz w:val="21"/>
+          <w:szCs w:val="21"/>
+          <w:lang w:eastAsia="es-CO"/>
+        </w:rPr>
+      </w:pPr>
+      <w:r>
+        <w:rPr>
+          <w:rFonts w:ascii="Consolas" w:eastAsia="Times New Roman" w:hAnsi="Consolas" w:cs="Times New Roman"/>
+          <w:color w:val="ABB2BF"/>
+          <w:sz w:val="21"/>
+          <w:szCs w:val="21"/>
+          <w:lang w:eastAsia="es-CO"/>
+        </w:rPr>
+        <w:t xml:space="preserve">    </w:t>
+      </w:r>
+      <w:r>
+        <w:rPr>
+          <w:rFonts w:ascii="Consolas" w:eastAsia="Times New Roman" w:hAnsi="Consolas" w:cs="Times New Roman"/>
+          <w:color w:val="E06C75"/>
+          <w:sz w:val="21"/>
+          <w:szCs w:val="21"/>
+          <w:lang w:eastAsia="es-CO"/>
+        </w:rPr>
+        <w:t>$producto</w:t>
+      </w:r>
+      <w:r>
+        <w:rPr>
+          <w:rFonts w:ascii="Consolas" w:eastAsia="Times New Roman" w:hAnsi="Consolas" w:cs="Times New Roman"/>
+          <w:color w:val="ABB2BF"/>
+          <w:sz w:val="21"/>
+          <w:szCs w:val="21"/>
+          <w:lang w:eastAsia="es-CO"/>
+        </w:rPr>
+        <w:t xml:space="preserve"> </w:t>
+      </w:r>
+      <w:r>
+        <w:rPr>
+          <w:rFonts w:ascii="Consolas" w:eastAsia="Times New Roman" w:hAnsi="Consolas" w:cs="Times New Roman"/>
+          <w:color w:val="56B6C2"/>
+          <w:sz w:val="21"/>
+          <w:szCs w:val="21"/>
+          <w:lang w:eastAsia="es-CO"/>
+        </w:rPr>
+        <w:t>=</w:t>
+      </w:r>
+      <w:r>
+        <w:rPr>
+          <w:rFonts w:ascii="Consolas" w:eastAsia="Times New Roman" w:hAnsi="Consolas" w:cs="Times New Roman"/>
+          <w:color w:val="ABB2BF"/>
+          <w:sz w:val="21"/>
+          <w:szCs w:val="21"/>
+          <w:lang w:eastAsia="es-CO"/>
+        </w:rPr>
+        <w:t xml:space="preserve"> </w:t>
+      </w:r>
+      <w:proofErr w:type="spellStart"/>
+      <w:r>
+        <w:rPr>
+          <w:rFonts w:ascii="Consolas" w:eastAsia="Times New Roman" w:hAnsi="Consolas" w:cs="Times New Roman"/>
+          <w:color w:val="56B6C2"/>
+          <w:sz w:val="21"/>
+          <w:szCs w:val="21"/>
+          <w:lang w:eastAsia="es-CO"/>
+        </w:rPr>
+        <w:t>trim</w:t>
+      </w:r>
+      <w:proofErr w:type="spellEnd"/>
+      <w:r>
+        <w:rPr>
+          <w:rFonts w:ascii="Consolas" w:eastAsia="Times New Roman" w:hAnsi="Consolas" w:cs="Times New Roman"/>
+          <w:color w:val="ABB2BF"/>
+          <w:sz w:val="21"/>
+          <w:szCs w:val="21"/>
+          <w:lang w:eastAsia="es-CO"/>
+        </w:rPr>
+        <w:t>(</w:t>
+      </w:r>
+      <w:r>
+        <w:rPr>
+          <w:rFonts w:ascii="Consolas" w:eastAsia="Times New Roman" w:hAnsi="Consolas" w:cs="Times New Roman"/>
+          <w:color w:val="E06C75"/>
+          <w:sz w:val="21"/>
+          <w:szCs w:val="21"/>
+          <w:lang w:eastAsia="es-CO"/>
+        </w:rPr>
+        <w:t>$_POST</w:t>
+      </w:r>
+      <w:r>
+        <w:rPr>
+          <w:rFonts w:ascii="Consolas" w:eastAsia="Times New Roman" w:hAnsi="Consolas" w:cs="Times New Roman"/>
+          <w:color w:val="ABB2BF"/>
+          <w:sz w:val="21"/>
+          <w:szCs w:val="21"/>
+          <w:lang w:eastAsia="es-CO"/>
+        </w:rPr>
+        <w:t>[</w:t>
+      </w:r>
+      <w:r>
+        <w:rPr>
+          <w:rFonts w:ascii="Consolas" w:eastAsia="Times New Roman" w:hAnsi="Consolas" w:cs="Times New Roman"/>
+          <w:color w:val="98C379"/>
+          <w:sz w:val="21"/>
+          <w:szCs w:val="21"/>
+          <w:lang w:eastAsia="es-CO"/>
+        </w:rPr>
+        <w:t>"producto"</w:t>
+      </w:r>
+      <w:r>
+        <w:rPr>
+          <w:rFonts w:ascii="Consolas" w:eastAsia="Times New Roman" w:hAnsi="Consolas" w:cs="Times New Roman"/>
+          <w:color w:val="ABB2BF"/>
+          <w:sz w:val="21"/>
+          <w:szCs w:val="21"/>
+          <w:lang w:eastAsia="es-CO"/>
+        </w:rPr>
+        <w:t xml:space="preserve">]); </w:t>
+      </w:r>
+      <w:r>
+        <w:rPr>
+          <w:rFonts w:ascii="Consolas" w:eastAsia="Times New Roman" w:hAnsi="Consolas" w:cs="Times New Roman"/>
+          <w:color w:val="7F848E"/>
+          <w:sz w:val="21"/>
+          <w:szCs w:val="21"/>
+          <w:lang w:eastAsia="es-CO"/>
+        </w:rPr>
+        <w:t xml:space="preserve">// </w:t>
+      </w:r>
+      <w:r>
+        <w:rPr>
+          <w:rFonts w:ascii="Consolas" w:eastAsia="Times New Roman" w:hAnsi="Consolas" w:cs="Times New Roman"/>
+          <w:color w:val="7F848E"/>
+          <w:sz w:val="21"/>
+          <w:szCs w:val="21"/>
+          <w:lang w:eastAsia="es-CO"/>
+        </w:rPr>
+        <w:t xml:space="preserve">El método </w:t>
+      </w:r>
+      <w:proofErr w:type="spellStart"/>
+      <w:proofErr w:type="gramStart"/>
+      <w:r>
+        <w:rPr>
+          <w:rFonts w:ascii="Consolas" w:eastAsia="Times New Roman" w:hAnsi="Consolas" w:cs="Times New Roman"/>
+          <w:color w:val="7F848E"/>
+          <w:sz w:val="21"/>
+          <w:szCs w:val="21"/>
+          <w:lang w:eastAsia="es-CO"/>
+        </w:rPr>
+        <w:t>trim</w:t>
+      </w:r>
+      <w:proofErr w:type="spellEnd"/>
+      <w:r>
+        <w:rPr>
+          <w:rFonts w:ascii="Consolas" w:eastAsia="Times New Roman" w:hAnsi="Consolas" w:cs="Times New Roman"/>
+          <w:color w:val="7F848E"/>
+          <w:sz w:val="21"/>
+          <w:szCs w:val="21"/>
+          <w:lang w:eastAsia="es-CO"/>
+        </w:rPr>
+        <w:t>(</w:t>
+      </w:r>
+      <w:proofErr w:type="gramEnd"/>
+      <w:r>
+        <w:rPr>
+          <w:rFonts w:ascii="Consolas" w:eastAsia="Times New Roman" w:hAnsi="Consolas" w:cs="Times New Roman"/>
+          <w:color w:val="7F848E"/>
+          <w:sz w:val="21"/>
+          <w:szCs w:val="21"/>
+          <w:lang w:eastAsia="es-CO"/>
+        </w:rPr>
+        <w:t>): Elimina espacios en blanco al inicio y final del nombre del producto.</w:t>
+      </w:r>
+    </w:p>
+    <w:p>
+      <w:pPr>
+        <w:shd w:val="clear" w:color="auto" w:fill="23272E"/>
+        <w:spacing w:after="0" w:line="285" w:lineRule="atLeast"/>
+        <w:rPr>
+          <w:rFonts w:ascii="Consolas" w:eastAsia="Times New Roman" w:hAnsi="Consolas" w:cs="Times New Roman"/>
+          <w:color w:val="ABB2BF"/>
+          <w:sz w:val="21"/>
+          <w:szCs w:val="21"/>
+          <w:lang w:eastAsia="es-CO"/>
+        </w:rPr>
+      </w:pPr>
+      <w:r>
+        <w:rPr>
+          <w:rFonts w:ascii="Consolas" w:eastAsia="Times New Roman" w:hAnsi="Consolas" w:cs="Times New Roman"/>
+          <w:color w:val="ABB2BF"/>
+          <w:sz w:val="21"/>
+          <w:szCs w:val="21"/>
+          <w:lang w:eastAsia="es-CO"/>
+        </w:rPr>
+        <w:t xml:space="preserve">    </w:t>
+      </w:r>
+      <w:r>
+        <w:rPr>
+          <w:rFonts w:ascii="Consolas" w:eastAsia="Times New Roman" w:hAnsi="Consolas" w:cs="Times New Roman"/>
+          <w:color w:val="E06C75"/>
+          <w:sz w:val="21"/>
+          <w:szCs w:val="21"/>
+          <w:lang w:eastAsia="es-CO"/>
+        </w:rPr>
+        <w:t>$cantidad</w:t>
+      </w:r>
+      <w:r>
+        <w:rPr>
+          <w:rFonts w:ascii="Consolas" w:eastAsia="Times New Roman" w:hAnsi="Consolas" w:cs="Times New Roman"/>
+          <w:color w:val="ABB2BF"/>
+          <w:sz w:val="21"/>
+          <w:szCs w:val="21"/>
+          <w:lang w:eastAsia="es-CO"/>
+        </w:rPr>
+        <w:t xml:space="preserve"> </w:t>
+      </w:r>
+      <w:r>
+        <w:rPr>
+          <w:rFonts w:ascii="Consolas" w:eastAsia="Times New Roman" w:hAnsi="Consolas" w:cs="Times New Roman"/>
+          <w:color w:val="56B6C2"/>
+          <w:sz w:val="21"/>
+          <w:szCs w:val="21"/>
+          <w:lang w:eastAsia="es-CO"/>
+        </w:rPr>
+        <w:t>=</w:t>
+      </w:r>
+      <w:r>
+        <w:rPr>
+          <w:rFonts w:ascii="Consolas" w:eastAsia="Times New Roman" w:hAnsi="Consolas" w:cs="Times New Roman"/>
+          <w:color w:val="ABB2BF"/>
+          <w:sz w:val="21"/>
+          <w:szCs w:val="21"/>
+          <w:lang w:eastAsia="es-CO"/>
+        </w:rPr>
+        <w:t xml:space="preserve"> </w:t>
+      </w:r>
+      <w:proofErr w:type="spellStart"/>
+      <w:r>
+        <w:rPr>
+          <w:rFonts w:ascii="Consolas" w:eastAsia="Times New Roman" w:hAnsi="Consolas" w:cs="Times New Roman"/>
+          <w:color w:val="56B6C2"/>
+          <w:sz w:val="21"/>
+          <w:szCs w:val="21"/>
+          <w:lang w:eastAsia="es-CO"/>
+        </w:rPr>
+        <w:t>intval</w:t>
+      </w:r>
+      <w:proofErr w:type="spellEnd"/>
+      <w:r>
+        <w:rPr>
+          <w:rFonts w:ascii="Consolas" w:eastAsia="Times New Roman" w:hAnsi="Consolas" w:cs="Times New Roman"/>
+          <w:color w:val="ABB2BF"/>
+          <w:sz w:val="21"/>
+          <w:szCs w:val="21"/>
+          <w:lang w:eastAsia="es-CO"/>
+        </w:rPr>
+        <w:t>(</w:t>
+      </w:r>
+      <w:r>
+        <w:rPr>
+          <w:rFonts w:ascii="Consolas" w:eastAsia="Times New Roman" w:hAnsi="Consolas" w:cs="Times New Roman"/>
+          <w:color w:val="E06C75"/>
+          <w:sz w:val="21"/>
+          <w:szCs w:val="21"/>
+          <w:lang w:eastAsia="es-CO"/>
+        </w:rPr>
+        <w:t>$_POST</w:t>
+      </w:r>
+      <w:r>
+        <w:rPr>
+          <w:rFonts w:ascii="Consolas" w:eastAsia="Times New Roman" w:hAnsi="Consolas" w:cs="Times New Roman"/>
+          <w:color w:val="ABB2BF"/>
+          <w:sz w:val="21"/>
+          <w:szCs w:val="21"/>
+          <w:lang w:eastAsia="es-CO"/>
+        </w:rPr>
+        <w:t>[</w:t>
+      </w:r>
+      <w:r>
+        <w:rPr>
+          <w:rFonts w:ascii="Consolas" w:eastAsia="Times New Roman" w:hAnsi="Consolas" w:cs="Times New Roman"/>
+          <w:color w:val="98C379"/>
+          <w:sz w:val="21"/>
+          <w:szCs w:val="21"/>
+          <w:lang w:eastAsia="es-CO"/>
+        </w:rPr>
+        <w:t>"cantidad"</w:t>
+      </w:r>
+      <w:r>
+        <w:rPr>
+          <w:rFonts w:ascii="Consolas" w:eastAsia="Times New Roman" w:hAnsi="Consolas" w:cs="Times New Roman"/>
+          <w:color w:val="ABB2BF"/>
+          <w:sz w:val="21"/>
+          <w:szCs w:val="21"/>
+          <w:lang w:eastAsia="es-CO"/>
+        </w:rPr>
+        <w:t xml:space="preserve">]); </w:t>
+      </w:r>
+      <w:r>
+        <w:rPr>
+          <w:rFonts w:ascii="Consolas" w:eastAsia="Times New Roman" w:hAnsi="Consolas" w:cs="Times New Roman"/>
+          <w:color w:val="7F848E"/>
+          <w:sz w:val="21"/>
+          <w:szCs w:val="21"/>
+          <w:lang w:eastAsia="es-CO"/>
+        </w:rPr>
+        <w:t xml:space="preserve">// </w:t>
+      </w:r>
+      <w:proofErr w:type="spellStart"/>
+      <w:proofErr w:type="gramStart"/>
+      <w:r>
+        <w:rPr>
+          <w:rFonts w:ascii="Consolas" w:eastAsia="Times New Roman" w:hAnsi="Consolas" w:cs="Times New Roman"/>
+          <w:color w:val="7F848E"/>
+          <w:sz w:val="21"/>
+          <w:szCs w:val="21"/>
+          <w:lang w:eastAsia="es-CO"/>
+        </w:rPr>
+        <w:t>intval</w:t>
+      </w:r>
+      <w:proofErr w:type="spellEnd"/>
+      <w:r>
+        <w:rPr>
+          <w:rFonts w:ascii="Consolas" w:eastAsia="Times New Roman" w:hAnsi="Consolas" w:cs="Times New Roman"/>
+          <w:color w:val="7F848E"/>
+          <w:sz w:val="21"/>
+          <w:szCs w:val="21"/>
+          <w:lang w:eastAsia="es-CO"/>
+        </w:rPr>
+        <w:t>(</w:t>
+      </w:r>
+      <w:proofErr w:type="gramEnd"/>
+      <w:r>
+        <w:rPr>
+          <w:rFonts w:ascii="Consolas" w:eastAsia="Times New Roman" w:hAnsi="Consolas" w:cs="Times New Roman"/>
+          <w:color w:val="7F848E"/>
+          <w:sz w:val="21"/>
+          <w:szCs w:val="21"/>
+          <w:lang w:eastAsia="es-CO"/>
+        </w:rPr>
+        <w:t>): Convierte la cantidad en número entero.</w:t>
+      </w:r>
+    </w:p>
+    <w:p>
+      <w:pPr>
+        <w:shd w:val="clear" w:color="auto" w:fill="23272E"/>
+        <w:spacing w:after="0" w:line="285" w:lineRule="atLeast"/>
+        <w:rPr>
+          <w:rFonts w:ascii="Consolas" w:eastAsia="Times New Roman" w:hAnsi="Consolas" w:cs="Times New Roman"/>
+          <w:color w:val="ABB2BF"/>
+          <w:sz w:val="21"/>
+          <w:szCs w:val="21"/>
+          <w:lang w:eastAsia="es-CO"/>
+        </w:rPr>
+      </w:pPr>
+      <w:r>
+        <w:rPr>
+          <w:rFonts w:ascii="Consolas" w:eastAsia="Times New Roman" w:hAnsi="Consolas" w:cs="Times New Roman"/>
+          <w:color w:val="ABB2BF"/>
+          <w:sz w:val="21"/>
+          <w:szCs w:val="21"/>
+          <w:lang w:eastAsia="es-CO"/>
+        </w:rPr>
+        <w:t xml:space="preserve">    </w:t>
+      </w:r>
+      <w:r>
+        <w:rPr>
+          <w:rFonts w:ascii="Consolas" w:eastAsia="Times New Roman" w:hAnsi="Consolas" w:cs="Times New Roman"/>
+          <w:color w:val="E06C75"/>
+          <w:sz w:val="21"/>
+          <w:szCs w:val="21"/>
+          <w:lang w:eastAsia="es-CO"/>
+        </w:rPr>
+        <w:t>$precio</w:t>
+      </w:r>
+      <w:r>
+        <w:rPr>
+          <w:rFonts w:ascii="Consolas" w:eastAsia="Times New Roman" w:hAnsi="Consolas" w:cs="Times New Roman"/>
+          <w:color w:val="ABB2BF"/>
+          <w:sz w:val="21"/>
+          <w:szCs w:val="21"/>
+          <w:lang w:eastAsia="es-CO"/>
+        </w:rPr>
+        <w:t xml:space="preserve"> </w:t>
+      </w:r>
+      <w:r>
+        <w:rPr>
+          <w:rFonts w:ascii="Consolas" w:eastAsia="Times New Roman" w:hAnsi="Consolas" w:cs="Times New Roman"/>
+          <w:color w:val="56B6C2"/>
+          <w:sz w:val="21"/>
+          <w:szCs w:val="21"/>
+          <w:lang w:eastAsia="es-CO"/>
+        </w:rPr>
+        <w:t>=</w:t>
+      </w:r>
+      <w:r>
+        <w:rPr>
+          <w:rFonts w:ascii="Consolas" w:eastAsia="Times New Roman" w:hAnsi="Consolas" w:cs="Times New Roman"/>
+          <w:color w:val="ABB2BF"/>
+          <w:sz w:val="21"/>
+          <w:szCs w:val="21"/>
+          <w:lang w:eastAsia="es-CO"/>
+        </w:rPr>
+        <w:t xml:space="preserve"> </w:t>
+      </w:r>
+      <w:proofErr w:type="spellStart"/>
+      <w:r>
+        <w:rPr>
+          <w:rFonts w:ascii="Consolas" w:eastAsia="Times New Roman" w:hAnsi="Consolas" w:cs="Times New Roman"/>
+          <w:color w:val="56B6C2"/>
+          <w:sz w:val="21"/>
+          <w:szCs w:val="21"/>
+          <w:lang w:eastAsia="es-CO"/>
+        </w:rPr>
+        <w:t>floatval</w:t>
+      </w:r>
+      <w:proofErr w:type="spellEnd"/>
+      <w:r>
+        <w:rPr>
+          <w:rFonts w:ascii="Consolas" w:eastAsia="Times New Roman" w:hAnsi="Consolas" w:cs="Times New Roman"/>
+          <w:color w:val="ABB2BF"/>
+          <w:sz w:val="21"/>
+          <w:szCs w:val="21"/>
+          <w:lang w:eastAsia="es-CO"/>
+        </w:rPr>
+        <w:t>(</w:t>
+      </w:r>
+      <w:r>
+        <w:rPr>
+          <w:rFonts w:ascii="Consolas" w:eastAsia="Times New Roman" w:hAnsi="Consolas" w:cs="Times New Roman"/>
+          <w:color w:val="E06C75"/>
+          <w:sz w:val="21"/>
+          <w:szCs w:val="21"/>
+          <w:lang w:eastAsia="es-CO"/>
+        </w:rPr>
+        <w:t>$_POST</w:t>
+      </w:r>
+      <w:r>
+        <w:rPr>
+          <w:rFonts w:ascii="Consolas" w:eastAsia="Times New Roman" w:hAnsi="Consolas" w:cs="Times New Roman"/>
+          <w:color w:val="ABB2BF"/>
+          <w:sz w:val="21"/>
+          <w:szCs w:val="21"/>
+          <w:lang w:eastAsia="es-CO"/>
+        </w:rPr>
+        <w:t>[</w:t>
+      </w:r>
+      <w:r>
+        <w:rPr>
+          <w:rFonts w:ascii="Consolas" w:eastAsia="Times New Roman" w:hAnsi="Consolas" w:cs="Times New Roman"/>
+          <w:color w:val="98C379"/>
+          <w:sz w:val="21"/>
+          <w:szCs w:val="21"/>
+          <w:lang w:eastAsia="es-CO"/>
+        </w:rPr>
+        <w:t>"precio"</w:t>
+      </w:r>
+      <w:r>
+        <w:rPr>
+          <w:rFonts w:ascii="Consolas" w:eastAsia="Times New Roman" w:hAnsi="Consolas" w:cs="Times New Roman"/>
+          <w:color w:val="ABB2BF"/>
+          <w:sz w:val="21"/>
+          <w:szCs w:val="21"/>
+          <w:lang w:eastAsia="es-CO"/>
+        </w:rPr>
+        <w:t xml:space="preserve">]); </w:t>
+      </w:r>
+      <w:r>
+        <w:rPr>
+          <w:rFonts w:ascii="Consolas" w:eastAsia="Times New Roman" w:hAnsi="Consolas" w:cs="Times New Roman"/>
+          <w:color w:val="7F848E"/>
+          <w:sz w:val="21"/>
+          <w:szCs w:val="21"/>
+          <w:lang w:eastAsia="es-CO"/>
+        </w:rPr>
+        <w:t xml:space="preserve">// </w:t>
+      </w:r>
+      <w:proofErr w:type="spellStart"/>
+      <w:proofErr w:type="gramStart"/>
+      <w:r>
+        <w:rPr>
+          <w:rFonts w:ascii="Consolas" w:eastAsia="Times New Roman" w:hAnsi="Consolas" w:cs="Times New Roman"/>
+          <w:color w:val="7F848E"/>
+          <w:sz w:val="21"/>
+          <w:szCs w:val="21"/>
+          <w:lang w:eastAsia="es-CO"/>
+        </w:rPr>
+        <w:t>floatval</w:t>
+      </w:r>
+      <w:proofErr w:type="spellEnd"/>
+      <w:r>
+        <w:rPr>
+          <w:rFonts w:ascii="Consolas" w:eastAsia="Times New Roman" w:hAnsi="Consolas" w:cs="Times New Roman"/>
+          <w:color w:val="7F848E"/>
+          <w:sz w:val="21"/>
+          <w:szCs w:val="21"/>
+          <w:lang w:eastAsia="es-CO"/>
+        </w:rPr>
+        <w:t>(</w:t>
+      </w:r>
+      <w:proofErr w:type="gramEnd"/>
+      <w:r>
+        <w:rPr>
+          <w:rFonts w:ascii="Consolas" w:eastAsia="Times New Roman" w:hAnsi="Consolas" w:cs="Times New Roman"/>
+          <w:color w:val="7F848E"/>
+          <w:sz w:val="21"/>
+          <w:szCs w:val="21"/>
+          <w:lang w:eastAsia="es-CO"/>
+        </w:rPr>
+        <w:t>): Convierte el precio en número decimal.</w:t>
+      </w:r>
+    </w:p>
+    <w:p>
+      <w:pPr>
+        <w:spacing w:line="240" w:lineRule="auto"/>
+        <w:ind w:left="360"/>
+        <w:rPr>
+          <w:lang w:val="es-MX"/>
+        </w:rPr>
+      </w:pPr>
+    </w:p>
+    <w:p>
+      <w:pPr>
+        <w:spacing w:line="240" w:lineRule="auto"/>
+        <w:ind w:left="360"/>
+        <w:rPr>
+          <w:b/>
+          <w:bCs/>
+        </w:rPr>
+      </w:pPr>
+      <w:r>
+        <w:rPr>
+          <w:b/>
+          <w:bCs/>
+          <w:lang w:val="es-MX"/>
+        </w:rPr>
+        <w:t xml:space="preserve">1.4. </w:t>
+      </w:r>
+      <w:r>
+        <w:rPr>
+          <w:b/>
+          <w:bCs/>
+        </w:rPr>
+        <w:t>Verificar que los campos no estén vacíos o tengan valores inválidos</w:t>
+      </w:r>
+    </w:p>
+    <w:p>
+      <w:pPr>
+        <w:shd w:val="clear" w:color="auto" w:fill="23272E"/>
+        <w:spacing w:after="0" w:line="285" w:lineRule="atLeast"/>
+        <w:rPr>
+          <w:rFonts w:ascii="Consolas" w:eastAsia="Times New Roman" w:hAnsi="Consolas" w:cs="Times New Roman"/>
+          <w:color w:val="ABB2BF"/>
+          <w:sz w:val="21"/>
+          <w:szCs w:val="21"/>
+          <w:lang w:eastAsia="es-CO"/>
+        </w:rPr>
+      </w:pPr>
+      <w:r>
+        <w:rPr>
+          <w:rFonts w:ascii="Consolas" w:eastAsia="Times New Roman" w:hAnsi="Consolas" w:cs="Times New Roman"/>
+          <w:color w:val="7F848E"/>
+          <w:sz w:val="21"/>
+          <w:szCs w:val="21"/>
+          <w:lang w:eastAsia="es-CO"/>
+        </w:rPr>
+        <w:t>// 5️</w:t>
+      </w:r>
+      <w:r>
+        <w:rPr>
+          <w:rFonts w:ascii="Tahoma" w:eastAsia="Times New Roman" w:hAnsi="Tahoma" w:cs="Tahoma"/>
+          <w:color w:val="7F848E"/>
+          <w:sz w:val="21"/>
+          <w:szCs w:val="21"/>
+          <w:lang w:eastAsia="es-CO"/>
+        </w:rPr>
+        <w:t>⃣</w:t>
+      </w:r>
+      <w:r>
+        <w:rPr>
+          <w:rFonts w:ascii="Consolas" w:eastAsia="Times New Roman" w:hAnsi="Consolas" w:cs="Times New Roman"/>
+          <w:color w:val="7F848E"/>
+          <w:sz w:val="21"/>
+          <w:szCs w:val="21"/>
+          <w:lang w:eastAsia="es-CO"/>
+        </w:rPr>
+        <w:t xml:space="preserve"> Verificar que los campos no estén vacíos</w:t>
+      </w:r>
+    </w:p>
+    <w:p>
+      <w:pPr>
+        <w:shd w:val="clear" w:color="auto" w:fill="23272E"/>
+        <w:spacing w:after="0" w:line="285" w:lineRule="atLeast"/>
+        <w:rPr>
+          <w:rFonts w:ascii="Consolas" w:eastAsia="Times New Roman" w:hAnsi="Consolas" w:cs="Times New Roman"/>
+          <w:color w:val="ABB2BF"/>
+          <w:sz w:val="21"/>
+          <w:szCs w:val="21"/>
+          <w:lang w:eastAsia="es-CO"/>
+        </w:rPr>
+      </w:pPr>
+      <w:r>
+        <w:rPr>
+          <w:rFonts w:ascii="Consolas" w:eastAsia="Times New Roman" w:hAnsi="Consolas" w:cs="Times New Roman"/>
+          <w:color w:val="ABB2BF"/>
+          <w:sz w:val="21"/>
+          <w:szCs w:val="21"/>
+          <w:lang w:eastAsia="es-CO"/>
+        </w:rPr>
+        <w:t xml:space="preserve">    </w:t>
+      </w:r>
+      <w:proofErr w:type="spellStart"/>
+      <w:r>
+        <w:rPr>
+          <w:rFonts w:ascii="Consolas" w:eastAsia="Times New Roman" w:hAnsi="Consolas" w:cs="Times New Roman"/>
+          <w:color w:val="C678DD"/>
+          <w:sz w:val="21"/>
+          <w:szCs w:val="21"/>
+          <w:lang w:eastAsia="es-CO"/>
+        </w:rPr>
+        <w:t>if</w:t>
+      </w:r>
+      <w:proofErr w:type="spellEnd"/>
+      <w:r>
+        <w:rPr>
+          <w:rFonts w:ascii="Consolas" w:eastAsia="Times New Roman" w:hAnsi="Consolas" w:cs="Times New Roman"/>
+          <w:color w:val="ABB2BF"/>
+          <w:sz w:val="21"/>
+          <w:szCs w:val="21"/>
+          <w:lang w:eastAsia="es-CO"/>
+        </w:rPr>
+        <w:t xml:space="preserve"> </w:t>
+      </w:r>
+      <w:proofErr w:type="gramStart"/>
+      <w:r>
+        <w:rPr>
+          <w:rFonts w:ascii="Consolas" w:eastAsia="Times New Roman" w:hAnsi="Consolas" w:cs="Times New Roman"/>
+          <w:color w:val="ABB2BF"/>
+          <w:sz w:val="21"/>
+          <w:szCs w:val="21"/>
+          <w:lang w:eastAsia="es-CO"/>
+        </w:rPr>
+        <w:t>(</w:t>
+      </w:r>
+      <w:r>
+        <w:rPr>
+          <w:rFonts w:ascii="Consolas" w:eastAsia="Times New Roman" w:hAnsi="Consolas" w:cs="Times New Roman"/>
+          <w:color w:val="56B6C2"/>
+          <w:sz w:val="21"/>
+          <w:szCs w:val="21"/>
+          <w:lang w:eastAsia="es-CO"/>
+        </w:rPr>
+        <w:t>!</w:t>
+      </w:r>
+      <w:proofErr w:type="spellStart"/>
+      <w:r>
+        <w:rPr>
+          <w:rFonts w:ascii="Consolas" w:eastAsia="Times New Roman" w:hAnsi="Consolas" w:cs="Times New Roman"/>
+          <w:color w:val="56B6C2"/>
+          <w:sz w:val="21"/>
+          <w:szCs w:val="21"/>
+          <w:lang w:eastAsia="es-CO"/>
+        </w:rPr>
+        <w:t>empty</w:t>
+      </w:r>
+      <w:proofErr w:type="spellEnd"/>
+      <w:proofErr w:type="gramEnd"/>
+      <w:r>
+        <w:rPr>
+          <w:rFonts w:ascii="Consolas" w:eastAsia="Times New Roman" w:hAnsi="Consolas" w:cs="Times New Roman"/>
+          <w:color w:val="ABB2BF"/>
+          <w:sz w:val="21"/>
+          <w:szCs w:val="21"/>
+          <w:lang w:eastAsia="es-CO"/>
+        </w:rPr>
+        <w:t>(</w:t>
+      </w:r>
+      <w:r>
+        <w:rPr>
+          <w:rFonts w:ascii="Consolas" w:eastAsia="Times New Roman" w:hAnsi="Consolas" w:cs="Times New Roman"/>
+          <w:color w:val="E06C75"/>
+          <w:sz w:val="21"/>
+          <w:szCs w:val="21"/>
+          <w:lang w:eastAsia="es-CO"/>
+        </w:rPr>
+        <w:t>$producto</w:t>
+      </w:r>
+      <w:r>
+        <w:rPr>
+          <w:rFonts w:ascii="Consolas" w:eastAsia="Times New Roman" w:hAnsi="Consolas" w:cs="Times New Roman"/>
+          <w:color w:val="ABB2BF"/>
+          <w:sz w:val="21"/>
+          <w:szCs w:val="21"/>
+          <w:lang w:eastAsia="es-CO"/>
+        </w:rPr>
+        <w:t xml:space="preserve">) </w:t>
+      </w:r>
+      <w:r>
+        <w:rPr>
+          <w:rFonts w:ascii="Consolas" w:eastAsia="Times New Roman" w:hAnsi="Consolas" w:cs="Times New Roman"/>
+          <w:color w:val="56B6C2"/>
+          <w:sz w:val="21"/>
+          <w:szCs w:val="21"/>
+          <w:lang w:eastAsia="es-CO"/>
+        </w:rPr>
+        <w:t>&amp;&amp;</w:t>
+      </w:r>
+      <w:r>
+        <w:rPr>
+          <w:rFonts w:ascii="Consolas" w:eastAsia="Times New Roman" w:hAnsi="Consolas" w:cs="Times New Roman"/>
+          <w:color w:val="ABB2BF"/>
+          <w:sz w:val="21"/>
+          <w:szCs w:val="21"/>
+          <w:lang w:eastAsia="es-CO"/>
+        </w:rPr>
+        <w:t xml:space="preserve"> </w:t>
+      </w:r>
+      <w:r>
+        <w:rPr>
+          <w:rFonts w:ascii="Consolas" w:eastAsia="Times New Roman" w:hAnsi="Consolas" w:cs="Times New Roman"/>
+          <w:color w:val="E06C75"/>
+          <w:sz w:val="21"/>
+          <w:szCs w:val="21"/>
+          <w:lang w:eastAsia="es-CO"/>
+        </w:rPr>
+        <w:t>$cantidad</w:t>
+      </w:r>
+      <w:r>
+        <w:rPr>
+          <w:rFonts w:ascii="Consolas" w:eastAsia="Times New Roman" w:hAnsi="Consolas" w:cs="Times New Roman"/>
+          <w:color w:val="ABB2BF"/>
+          <w:sz w:val="21"/>
+          <w:szCs w:val="21"/>
+          <w:lang w:eastAsia="es-CO"/>
+        </w:rPr>
+        <w:t xml:space="preserve"> </w:t>
+      </w:r>
+      <w:r>
+        <w:rPr>
+          <w:rFonts w:ascii="Consolas" w:eastAsia="Times New Roman" w:hAnsi="Consolas" w:cs="Times New Roman"/>
+          <w:color w:val="56B6C2"/>
+          <w:sz w:val="21"/>
+          <w:szCs w:val="21"/>
+          <w:lang w:eastAsia="es-CO"/>
+        </w:rPr>
+        <w:t>&gt;</w:t>
+      </w:r>
+      <w:r>
+        <w:rPr>
+          <w:rFonts w:ascii="Consolas" w:eastAsia="Times New Roman" w:hAnsi="Consolas" w:cs="Times New Roman"/>
+          <w:color w:val="ABB2BF"/>
+          <w:sz w:val="21"/>
+          <w:szCs w:val="21"/>
+          <w:lang w:eastAsia="es-CO"/>
+        </w:rPr>
+        <w:t xml:space="preserve"> </w:t>
+      </w:r>
+      <w:r>
+        <w:rPr>
+          <w:rFonts w:ascii="Consolas" w:eastAsia="Times New Roman" w:hAnsi="Consolas" w:cs="Times New Roman"/>
+          <w:color w:val="D19A66"/>
+          <w:sz w:val="21"/>
+          <w:szCs w:val="21"/>
+          <w:lang w:eastAsia="es-CO"/>
+        </w:rPr>
+        <w:t>0</w:t>
+      </w:r>
+      <w:r>
+        <w:rPr>
+          <w:rFonts w:ascii="Consolas" w:eastAsia="Times New Roman" w:hAnsi="Consolas" w:cs="Times New Roman"/>
+          <w:color w:val="ABB2BF"/>
+          <w:sz w:val="21"/>
+          <w:szCs w:val="21"/>
+          <w:lang w:eastAsia="es-CO"/>
+        </w:rPr>
+        <w:t xml:space="preserve"> </w:t>
+      </w:r>
+      <w:r>
+        <w:rPr>
+          <w:rFonts w:ascii="Consolas" w:eastAsia="Times New Roman" w:hAnsi="Consolas" w:cs="Times New Roman"/>
+          <w:color w:val="56B6C2"/>
+          <w:sz w:val="21"/>
+          <w:szCs w:val="21"/>
+          <w:lang w:eastAsia="es-CO"/>
+        </w:rPr>
+        <w:t>&amp;&amp;</w:t>
+      </w:r>
+      <w:r>
+        <w:rPr>
+          <w:rFonts w:ascii="Consolas" w:eastAsia="Times New Roman" w:hAnsi="Consolas" w:cs="Times New Roman"/>
+          <w:color w:val="ABB2BF"/>
+          <w:sz w:val="21"/>
+          <w:szCs w:val="21"/>
+          <w:lang w:eastAsia="es-CO"/>
+        </w:rPr>
+        <w:t xml:space="preserve"> </w:t>
+      </w:r>
+      <w:r>
+        <w:rPr>
+          <w:rFonts w:ascii="Consolas" w:eastAsia="Times New Roman" w:hAnsi="Consolas" w:cs="Times New Roman"/>
+          <w:color w:val="E06C75"/>
+          <w:sz w:val="21"/>
+          <w:szCs w:val="21"/>
+          <w:lang w:eastAsia="es-CO"/>
+        </w:rPr>
+        <w:t>$precio</w:t>
+      </w:r>
+      <w:r>
+        <w:rPr>
+          <w:rFonts w:ascii="Consolas" w:eastAsia="Times New Roman" w:hAnsi="Consolas" w:cs="Times New Roman"/>
+          <w:color w:val="ABB2BF"/>
+          <w:sz w:val="21"/>
+          <w:szCs w:val="21"/>
+          <w:lang w:eastAsia="es-CO"/>
+        </w:rPr>
+        <w:t xml:space="preserve"> </w:t>
+      </w:r>
+      <w:r>
+        <w:rPr>
+          <w:rFonts w:ascii="Consolas" w:eastAsia="Times New Roman" w:hAnsi="Consolas" w:cs="Times New Roman"/>
+          <w:color w:val="56B6C2"/>
+          <w:sz w:val="21"/>
+          <w:szCs w:val="21"/>
+          <w:lang w:eastAsia="es-CO"/>
+        </w:rPr>
+        <w:t>&gt;</w:t>
+      </w:r>
+      <w:r>
+        <w:rPr>
+          <w:rFonts w:ascii="Consolas" w:eastAsia="Times New Roman" w:hAnsi="Consolas" w:cs="Times New Roman"/>
+          <w:color w:val="ABB2BF"/>
+          <w:sz w:val="21"/>
+          <w:szCs w:val="21"/>
+          <w:lang w:eastAsia="es-CO"/>
+        </w:rPr>
+        <w:t xml:space="preserve"> </w:t>
+      </w:r>
+      <w:r>
+        <w:rPr>
+          <w:rFonts w:ascii="Consolas" w:eastAsia="Times New Roman" w:hAnsi="Consolas" w:cs="Times New Roman"/>
+          <w:color w:val="D19A66"/>
+          <w:sz w:val="21"/>
+          <w:szCs w:val="21"/>
+          <w:lang w:eastAsia="es-CO"/>
+        </w:rPr>
+        <w:t>0</w:t>
+      </w:r>
+      <w:r>
+        <w:rPr>
+          <w:rFonts w:ascii="Consolas" w:eastAsia="Times New Roman" w:hAnsi="Consolas" w:cs="Times New Roman"/>
+          <w:color w:val="ABB2BF"/>
+          <w:sz w:val="21"/>
+          <w:szCs w:val="21"/>
+          <w:lang w:eastAsia="es-CO"/>
+        </w:rPr>
+        <w:t>)</w:t>
+      </w:r>
+    </w:p>
+    <w:p>
+      <w:pPr>
+        <w:spacing w:line="240" w:lineRule="auto"/>
+        <w:ind w:left="360"/>
+      </w:pPr>
+      <w:r>
+        <w:rPr>
+          <w:rFonts w:ascii="Segoe UI Emoji" w:hAnsi="Segoe UI Emoji" w:cs="Segoe UI Emoji"/>
+        </w:rPr>
+        <w:t>📌</w:t>
+      </w:r>
+      <w:r>
+        <w:t xml:space="preserve"> Se valida que:</w:t>
+      </w:r>
+      <w:r>
+        <w:br/>
+      </w:r>
+      <w:r>
+        <w:rPr>
+          <w:rFonts w:ascii="Segoe UI Emoji" w:hAnsi="Segoe UI Emoji" w:cs="Segoe UI Emoji"/>
+        </w:rPr>
+        <w:t>✅</w:t>
+      </w:r>
+      <w:r>
+        <w:t xml:space="preserve"> </w:t>
+      </w:r>
+      <w:r>
+        <w:rPr>
+          <w:rStyle w:val="CdigoHTML"/>
+          <w:rFonts w:eastAsiaTheme="minorHAnsi"/>
+        </w:rPr>
+        <w:t>producto</w:t>
+      </w:r>
+      <w:r>
+        <w:t xml:space="preserve"> no esté vacío.</w:t>
+      </w:r>
+      <w:r>
+        <w:br/>
+      </w:r>
+      <w:r>
+        <w:rPr>
+          <w:rFonts w:ascii="Segoe UI Emoji" w:hAnsi="Segoe UI Emoji" w:cs="Segoe UI Emoji"/>
+        </w:rPr>
+        <w:t>✅</w:t>
+      </w:r>
+      <w:r>
+        <w:t xml:space="preserve"> </w:t>
+      </w:r>
+      <w:r>
+        <w:rPr>
+          <w:rStyle w:val="CdigoHTML"/>
+          <w:rFonts w:eastAsiaTheme="minorHAnsi"/>
+        </w:rPr>
+        <w:t>cantidad</w:t>
+      </w:r>
+      <w:r>
+        <w:t xml:space="preserve"> sea mayor a 0.</w:t>
+      </w:r>
+      <w:r>
+        <w:br/>
+      </w:r>
+      <w:r>
+        <w:rPr>
+          <w:rFonts w:ascii="Segoe UI Emoji" w:hAnsi="Segoe UI Emoji" w:cs="Segoe UI Emoji"/>
+        </w:rPr>
+        <w:t>✅</w:t>
+      </w:r>
+      <w:r>
+        <w:t xml:space="preserve"> </w:t>
+      </w:r>
+      <w:r>
+        <w:rPr>
+          <w:rStyle w:val="CdigoHTML"/>
+          <w:rFonts w:eastAsiaTheme="minorHAnsi"/>
+        </w:rPr>
+        <w:t>precio</w:t>
+      </w:r>
+      <w:r>
+        <w:t xml:space="preserve"> sea mayor a 0.</w:t>
+      </w:r>
+    </w:p>
+    <w:p>
+      <w:pPr>
+        <w:spacing w:line="240" w:lineRule="auto"/>
+        <w:ind w:left="360"/>
+        <w:rPr>
+          <w:b/>
+          <w:bCs/>
+          <w:lang w:val="es-MX"/>
+        </w:rPr>
+      </w:pPr>
+    </w:p>
+    <w:p>
+      <w:pPr>
+        <w:spacing w:line="240" w:lineRule="auto"/>
+        <w:ind w:left="360"/>
+        <w:rPr>
+          <w:b/>
+          <w:bCs/>
+          <w:lang w:val="es-MX"/>
+        </w:rPr>
+      </w:pPr>
+    </w:p>
+    <w:p>
+      <w:pPr>
+        <w:spacing w:line="240" w:lineRule="auto"/>
+        <w:ind w:left="360"/>
+        <w:rPr>
+          <w:b/>
+          <w:bCs/>
+        </w:rPr>
+      </w:pPr>
+      <w:r>
+        <w:rPr>
+          <w:b/>
+          <w:bCs/>
+          <w:lang w:val="es-MX"/>
+        </w:rPr>
+        <w:lastRenderedPageBreak/>
+        <w:t xml:space="preserve">1.5. </w:t>
+      </w:r>
+      <w:r>
+        <w:rPr>
+          <w:b/>
+          <w:bCs/>
+        </w:rPr>
+        <w:t>Preparar la consulta SQL</w:t>
+      </w:r>
+    </w:p>
+    <w:p>
+      <w:pPr>
+        <w:shd w:val="clear" w:color="auto" w:fill="23272E"/>
+        <w:spacing w:after="0" w:line="285" w:lineRule="atLeast"/>
+        <w:rPr>
+          <w:rFonts w:ascii="Consolas" w:eastAsia="Times New Roman" w:hAnsi="Consolas" w:cs="Times New Roman"/>
+          <w:color w:val="ABB2BF"/>
+          <w:sz w:val="21"/>
+          <w:szCs w:val="21"/>
+          <w:lang w:eastAsia="es-CO"/>
+        </w:rPr>
+      </w:pPr>
+      <w:r>
+        <w:rPr>
+          <w:rFonts w:ascii="Consolas" w:eastAsia="Times New Roman" w:hAnsi="Consolas" w:cs="Times New Roman"/>
+          <w:color w:val="ABB2BF"/>
+          <w:sz w:val="21"/>
+          <w:szCs w:val="21"/>
+          <w:lang w:eastAsia="es-CO"/>
+        </w:rPr>
+        <w:t> </w:t>
+      </w:r>
+      <w:r>
+        <w:rPr>
+          <w:rFonts w:ascii="Consolas" w:eastAsia="Times New Roman" w:hAnsi="Consolas" w:cs="Times New Roman"/>
+          <w:color w:val="7F848E"/>
+          <w:sz w:val="21"/>
+          <w:szCs w:val="21"/>
+          <w:lang w:eastAsia="es-CO"/>
+        </w:rPr>
+        <w:t>// 6️</w:t>
+      </w:r>
+      <w:r>
+        <w:rPr>
+          <w:rFonts w:ascii="Tahoma" w:eastAsia="Times New Roman" w:hAnsi="Tahoma" w:cs="Tahoma"/>
+          <w:color w:val="7F848E"/>
+          <w:sz w:val="21"/>
+          <w:szCs w:val="21"/>
+          <w:lang w:eastAsia="es-CO"/>
+        </w:rPr>
+        <w:t>⃣</w:t>
+      </w:r>
+      <w:r>
+        <w:rPr>
+          <w:rFonts w:ascii="Consolas" w:eastAsia="Times New Roman" w:hAnsi="Consolas" w:cs="Times New Roman"/>
+          <w:color w:val="7F848E"/>
+          <w:sz w:val="21"/>
+          <w:szCs w:val="21"/>
+          <w:lang w:eastAsia="es-CO"/>
+        </w:rPr>
+        <w:t xml:space="preserve"> Preparar la consulta SQL</w:t>
+      </w:r>
+    </w:p>
+    <w:p>
+      <w:pPr>
+        <w:shd w:val="clear" w:color="auto" w:fill="23272E"/>
+        <w:spacing w:after="0" w:line="285" w:lineRule="atLeast"/>
+        <w:rPr>
+          <w:rFonts w:ascii="Consolas" w:eastAsia="Times New Roman" w:hAnsi="Consolas" w:cs="Times New Roman"/>
+          <w:color w:val="ABB2BF"/>
+          <w:sz w:val="21"/>
+          <w:szCs w:val="21"/>
+          <w:lang w:eastAsia="es-CO"/>
+        </w:rPr>
+      </w:pPr>
+      <w:r>
+        <w:rPr>
+          <w:rFonts w:ascii="Consolas" w:eastAsia="Times New Roman" w:hAnsi="Consolas" w:cs="Times New Roman"/>
+          <w:color w:val="ABB2BF"/>
+          <w:sz w:val="21"/>
+          <w:szCs w:val="21"/>
+          <w:lang w:eastAsia="es-CO"/>
+        </w:rPr>
+        <w:t xml:space="preserve">        </w:t>
+      </w:r>
+      <w:r>
+        <w:rPr>
+          <w:rFonts w:ascii="Consolas" w:eastAsia="Times New Roman" w:hAnsi="Consolas" w:cs="Times New Roman"/>
+          <w:color w:val="E06C75"/>
+          <w:sz w:val="21"/>
+          <w:szCs w:val="21"/>
+          <w:lang w:eastAsia="es-CO"/>
+        </w:rPr>
+        <w:t>$</w:t>
+      </w:r>
+      <w:proofErr w:type="spellStart"/>
+      <w:r>
+        <w:rPr>
+          <w:rFonts w:ascii="Consolas" w:eastAsia="Times New Roman" w:hAnsi="Consolas" w:cs="Times New Roman"/>
+          <w:color w:val="E06C75"/>
+          <w:sz w:val="21"/>
+          <w:szCs w:val="21"/>
+          <w:lang w:eastAsia="es-CO"/>
+        </w:rPr>
+        <w:t>stmt</w:t>
+      </w:r>
+      <w:proofErr w:type="spellEnd"/>
+      <w:r>
+        <w:rPr>
+          <w:rFonts w:ascii="Consolas" w:eastAsia="Times New Roman" w:hAnsi="Consolas" w:cs="Times New Roman"/>
+          <w:color w:val="ABB2BF"/>
+          <w:sz w:val="21"/>
+          <w:szCs w:val="21"/>
+          <w:lang w:eastAsia="es-CO"/>
+        </w:rPr>
+        <w:t xml:space="preserve"> </w:t>
+      </w:r>
+      <w:r>
+        <w:rPr>
+          <w:rFonts w:ascii="Consolas" w:eastAsia="Times New Roman" w:hAnsi="Consolas" w:cs="Times New Roman"/>
+          <w:color w:val="56B6C2"/>
+          <w:sz w:val="21"/>
+          <w:szCs w:val="21"/>
+          <w:lang w:eastAsia="es-CO"/>
+        </w:rPr>
+        <w:t>=</w:t>
+      </w:r>
+      <w:r>
+        <w:rPr>
+          <w:rFonts w:ascii="Consolas" w:eastAsia="Times New Roman" w:hAnsi="Consolas" w:cs="Times New Roman"/>
+          <w:color w:val="ABB2BF"/>
+          <w:sz w:val="21"/>
+          <w:szCs w:val="21"/>
+          <w:lang w:eastAsia="es-CO"/>
+        </w:rPr>
+        <w:t xml:space="preserve"> </w:t>
+      </w:r>
+      <w:r>
+        <w:rPr>
+          <w:rFonts w:ascii="Consolas" w:eastAsia="Times New Roman" w:hAnsi="Consolas" w:cs="Times New Roman"/>
+          <w:color w:val="E06C75"/>
+          <w:sz w:val="21"/>
+          <w:szCs w:val="21"/>
+          <w:lang w:eastAsia="es-CO"/>
+        </w:rPr>
+        <w:t>$</w:t>
+      </w:r>
+      <w:proofErr w:type="spellStart"/>
+      <w:r>
+        <w:rPr>
+          <w:rFonts w:ascii="Consolas" w:eastAsia="Times New Roman" w:hAnsi="Consolas" w:cs="Times New Roman"/>
+          <w:color w:val="E06C75"/>
+          <w:sz w:val="21"/>
+          <w:szCs w:val="21"/>
+          <w:lang w:eastAsia="es-CO"/>
+        </w:rPr>
+        <w:t>conexion</w:t>
+      </w:r>
+      <w:proofErr w:type="spellEnd"/>
+      <w:r>
+        <w:rPr>
+          <w:rFonts w:ascii="Consolas" w:eastAsia="Times New Roman" w:hAnsi="Consolas" w:cs="Times New Roman"/>
+          <w:color w:val="ABB2BF"/>
+          <w:sz w:val="21"/>
+          <w:szCs w:val="21"/>
+          <w:lang w:eastAsia="es-CO"/>
+        </w:rPr>
+        <w:t>-&gt;</w:t>
+      </w:r>
+      <w:proofErr w:type="gramStart"/>
+      <w:r>
+        <w:rPr>
+          <w:rFonts w:ascii="Consolas" w:eastAsia="Times New Roman" w:hAnsi="Consolas" w:cs="Times New Roman"/>
+          <w:color w:val="61AFEF"/>
+          <w:sz w:val="21"/>
+          <w:szCs w:val="21"/>
+          <w:lang w:eastAsia="es-CO"/>
+        </w:rPr>
+        <w:t>prepare</w:t>
+      </w:r>
+      <w:r>
+        <w:rPr>
+          <w:rFonts w:ascii="Consolas" w:eastAsia="Times New Roman" w:hAnsi="Consolas" w:cs="Times New Roman"/>
+          <w:color w:val="ABB2BF"/>
+          <w:sz w:val="21"/>
+          <w:szCs w:val="21"/>
+          <w:lang w:eastAsia="es-CO"/>
+        </w:rPr>
+        <w:t>(</w:t>
+      </w:r>
+      <w:proofErr w:type="gramEnd"/>
+      <w:r>
+        <w:rPr>
+          <w:rFonts w:ascii="Consolas" w:eastAsia="Times New Roman" w:hAnsi="Consolas" w:cs="Times New Roman"/>
+          <w:color w:val="98C379"/>
+          <w:sz w:val="21"/>
+          <w:szCs w:val="21"/>
+          <w:lang w:eastAsia="es-CO"/>
+        </w:rPr>
+        <w:t>"</w:t>
+      </w:r>
+      <w:r>
+        <w:rPr>
+          <w:rFonts w:ascii="Consolas" w:eastAsia="Times New Roman" w:hAnsi="Consolas" w:cs="Times New Roman"/>
+          <w:color w:val="C678DD"/>
+          <w:sz w:val="21"/>
+          <w:szCs w:val="21"/>
+          <w:lang w:eastAsia="es-CO"/>
+        </w:rPr>
+        <w:t>INSERT INTO</w:t>
+      </w:r>
+      <w:r>
+        <w:rPr>
+          <w:rFonts w:ascii="Consolas" w:eastAsia="Times New Roman" w:hAnsi="Consolas" w:cs="Times New Roman"/>
+          <w:color w:val="98C379"/>
+          <w:sz w:val="21"/>
+          <w:szCs w:val="21"/>
+          <w:lang w:eastAsia="es-CO"/>
+        </w:rPr>
+        <w:t xml:space="preserve"> ventas (producto, cantidad, precio) </w:t>
+      </w:r>
+      <w:r>
+        <w:rPr>
+          <w:rFonts w:ascii="Consolas" w:eastAsia="Times New Roman" w:hAnsi="Consolas" w:cs="Times New Roman"/>
+          <w:color w:val="C678DD"/>
+          <w:sz w:val="21"/>
+          <w:szCs w:val="21"/>
+          <w:lang w:eastAsia="es-CO"/>
+        </w:rPr>
+        <w:t>VALUES</w:t>
+      </w:r>
+      <w:r>
+        <w:rPr>
+          <w:rFonts w:ascii="Consolas" w:eastAsia="Times New Roman" w:hAnsi="Consolas" w:cs="Times New Roman"/>
+          <w:color w:val="98C379"/>
+          <w:sz w:val="21"/>
+          <w:szCs w:val="21"/>
+          <w:lang w:eastAsia="es-CO"/>
+        </w:rPr>
+        <w:t xml:space="preserve"> (?, ?, ?)"</w:t>
+      </w:r>
+      <w:r>
+        <w:rPr>
+          <w:rFonts w:ascii="Consolas" w:eastAsia="Times New Roman" w:hAnsi="Consolas" w:cs="Times New Roman"/>
+          <w:color w:val="ABB2BF"/>
+          <w:sz w:val="21"/>
+          <w:szCs w:val="21"/>
+          <w:lang w:eastAsia="es-CO"/>
+        </w:rPr>
+        <w:t>);  </w:t>
+      </w:r>
+      <w:r>
+        <w:rPr>
+          <w:rFonts w:ascii="Consolas" w:eastAsia="Times New Roman" w:hAnsi="Consolas" w:cs="Times New Roman"/>
+          <w:color w:val="7F848E"/>
+          <w:sz w:val="21"/>
+          <w:szCs w:val="21"/>
+          <w:lang w:eastAsia="es-CO"/>
+        </w:rPr>
+        <w:t>// Se insertan los valores con ? (evita inyecciones SQL).</w:t>
+      </w:r>
+    </w:p>
+    <w:p>
+      <w:pPr>
+        <w:shd w:val="clear" w:color="auto" w:fill="23272E"/>
+        <w:spacing w:after="0" w:line="285" w:lineRule="atLeast"/>
+        <w:rPr>
+          <w:rFonts w:ascii="Consolas" w:eastAsia="Times New Roman" w:hAnsi="Consolas" w:cs="Times New Roman"/>
+          <w:color w:val="ABB2BF"/>
+          <w:sz w:val="21"/>
+          <w:szCs w:val="21"/>
+          <w:lang w:eastAsia="es-CO"/>
+        </w:rPr>
+      </w:pPr>
+      <w:r>
+        <w:rPr>
+          <w:rFonts w:ascii="Consolas" w:eastAsia="Times New Roman" w:hAnsi="Consolas" w:cs="Times New Roman"/>
+          <w:color w:val="ABB2BF"/>
+          <w:sz w:val="21"/>
+          <w:szCs w:val="21"/>
+          <w:lang w:eastAsia="es-CO"/>
+        </w:rPr>
+        <w:t xml:space="preserve">        </w:t>
+      </w:r>
+      <w:r>
+        <w:rPr>
+          <w:rFonts w:ascii="Consolas" w:eastAsia="Times New Roman" w:hAnsi="Consolas" w:cs="Times New Roman"/>
+          <w:color w:val="E06C75"/>
+          <w:sz w:val="21"/>
+          <w:szCs w:val="21"/>
+          <w:lang w:eastAsia="es-CO"/>
+        </w:rPr>
+        <w:t>$</w:t>
+      </w:r>
+      <w:proofErr w:type="spellStart"/>
+      <w:r>
+        <w:rPr>
+          <w:rFonts w:ascii="Consolas" w:eastAsia="Times New Roman" w:hAnsi="Consolas" w:cs="Times New Roman"/>
+          <w:color w:val="E06C75"/>
+          <w:sz w:val="21"/>
+          <w:szCs w:val="21"/>
+          <w:lang w:eastAsia="es-CO"/>
+        </w:rPr>
+        <w:t>stmt</w:t>
+      </w:r>
+      <w:proofErr w:type="spellEnd"/>
+      <w:r>
+        <w:rPr>
+          <w:rFonts w:ascii="Consolas" w:eastAsia="Times New Roman" w:hAnsi="Consolas" w:cs="Times New Roman"/>
+          <w:color w:val="ABB2BF"/>
+          <w:sz w:val="21"/>
+          <w:szCs w:val="21"/>
+          <w:lang w:eastAsia="es-CO"/>
+        </w:rPr>
+        <w:t>-&gt;</w:t>
+      </w:r>
+      <w:proofErr w:type="spellStart"/>
+      <w:r>
+        <w:rPr>
+          <w:rFonts w:ascii="Consolas" w:eastAsia="Times New Roman" w:hAnsi="Consolas" w:cs="Times New Roman"/>
+          <w:color w:val="61AFEF"/>
+          <w:sz w:val="21"/>
+          <w:szCs w:val="21"/>
+          <w:lang w:eastAsia="es-CO"/>
+        </w:rPr>
+        <w:t>bind_</w:t>
+      </w:r>
+      <w:proofErr w:type="gramStart"/>
+      <w:r>
+        <w:rPr>
+          <w:rFonts w:ascii="Consolas" w:eastAsia="Times New Roman" w:hAnsi="Consolas" w:cs="Times New Roman"/>
+          <w:color w:val="61AFEF"/>
+          <w:sz w:val="21"/>
+          <w:szCs w:val="21"/>
+          <w:lang w:eastAsia="es-CO"/>
+        </w:rPr>
+        <w:t>param</w:t>
+      </w:r>
+      <w:proofErr w:type="spellEnd"/>
+      <w:r>
+        <w:rPr>
+          <w:rFonts w:ascii="Consolas" w:eastAsia="Times New Roman" w:hAnsi="Consolas" w:cs="Times New Roman"/>
+          <w:color w:val="ABB2BF"/>
+          <w:sz w:val="21"/>
+          <w:szCs w:val="21"/>
+          <w:lang w:eastAsia="es-CO"/>
+        </w:rPr>
+        <w:t>(</w:t>
+      </w:r>
+      <w:proofErr w:type="gramEnd"/>
+      <w:r>
+        <w:rPr>
+          <w:rFonts w:ascii="Consolas" w:eastAsia="Times New Roman" w:hAnsi="Consolas" w:cs="Times New Roman"/>
+          <w:color w:val="98C379"/>
+          <w:sz w:val="21"/>
+          <w:szCs w:val="21"/>
+          <w:lang w:eastAsia="es-CO"/>
+        </w:rPr>
+        <w:t>"</w:t>
+      </w:r>
+      <w:proofErr w:type="spellStart"/>
+      <w:r>
+        <w:rPr>
+          <w:rFonts w:ascii="Consolas" w:eastAsia="Times New Roman" w:hAnsi="Consolas" w:cs="Times New Roman"/>
+          <w:color w:val="98C379"/>
+          <w:sz w:val="21"/>
+          <w:szCs w:val="21"/>
+          <w:lang w:eastAsia="es-CO"/>
+        </w:rPr>
+        <w:t>sid</w:t>
+      </w:r>
+      <w:proofErr w:type="spellEnd"/>
+      <w:r>
+        <w:rPr>
+          <w:rFonts w:ascii="Consolas" w:eastAsia="Times New Roman" w:hAnsi="Consolas" w:cs="Times New Roman"/>
+          <w:color w:val="98C379"/>
+          <w:sz w:val="21"/>
+          <w:szCs w:val="21"/>
+          <w:lang w:eastAsia="es-CO"/>
+        </w:rPr>
+        <w:t>"</w:t>
+      </w:r>
+      <w:r>
+        <w:rPr>
+          <w:rFonts w:ascii="Consolas" w:eastAsia="Times New Roman" w:hAnsi="Consolas" w:cs="Times New Roman"/>
+          <w:color w:val="ABB2BF"/>
+          <w:sz w:val="21"/>
+          <w:szCs w:val="21"/>
+          <w:lang w:eastAsia="es-CO"/>
+        </w:rPr>
+        <w:t xml:space="preserve">, </w:t>
+      </w:r>
+      <w:r>
+        <w:rPr>
+          <w:rFonts w:ascii="Consolas" w:eastAsia="Times New Roman" w:hAnsi="Consolas" w:cs="Times New Roman"/>
+          <w:color w:val="E06C75"/>
+          <w:sz w:val="21"/>
+          <w:szCs w:val="21"/>
+          <w:lang w:eastAsia="es-CO"/>
+        </w:rPr>
+        <w:t>$producto</w:t>
+      </w:r>
+      <w:r>
+        <w:rPr>
+          <w:rFonts w:ascii="Consolas" w:eastAsia="Times New Roman" w:hAnsi="Consolas" w:cs="Times New Roman"/>
+          <w:color w:val="ABB2BF"/>
+          <w:sz w:val="21"/>
+          <w:szCs w:val="21"/>
+          <w:lang w:eastAsia="es-CO"/>
+        </w:rPr>
+        <w:t xml:space="preserve">, </w:t>
+      </w:r>
+      <w:r>
+        <w:rPr>
+          <w:rFonts w:ascii="Consolas" w:eastAsia="Times New Roman" w:hAnsi="Consolas" w:cs="Times New Roman"/>
+          <w:color w:val="E06C75"/>
+          <w:sz w:val="21"/>
+          <w:szCs w:val="21"/>
+          <w:lang w:eastAsia="es-CO"/>
+        </w:rPr>
+        <w:t>$cantidad</w:t>
+      </w:r>
+      <w:r>
+        <w:rPr>
+          <w:rFonts w:ascii="Consolas" w:eastAsia="Times New Roman" w:hAnsi="Consolas" w:cs="Times New Roman"/>
+          <w:color w:val="ABB2BF"/>
+          <w:sz w:val="21"/>
+          <w:szCs w:val="21"/>
+          <w:lang w:eastAsia="es-CO"/>
+        </w:rPr>
+        <w:t xml:space="preserve">, </w:t>
+      </w:r>
+      <w:r>
+        <w:rPr>
+          <w:rFonts w:ascii="Consolas" w:eastAsia="Times New Roman" w:hAnsi="Consolas" w:cs="Times New Roman"/>
+          <w:color w:val="E06C75"/>
+          <w:sz w:val="21"/>
+          <w:szCs w:val="21"/>
+          <w:lang w:eastAsia="es-CO"/>
+        </w:rPr>
+        <w:t>$precio</w:t>
+      </w:r>
+      <w:r>
+        <w:rPr>
+          <w:rFonts w:ascii="Consolas" w:eastAsia="Times New Roman" w:hAnsi="Consolas" w:cs="Times New Roman"/>
+          <w:color w:val="ABB2BF"/>
+          <w:sz w:val="21"/>
+          <w:szCs w:val="21"/>
+          <w:lang w:eastAsia="es-CO"/>
+        </w:rPr>
+        <w:t xml:space="preserve">); </w:t>
+      </w:r>
+      <w:r>
+        <w:rPr>
+          <w:rFonts w:ascii="Consolas" w:eastAsia="Times New Roman" w:hAnsi="Consolas" w:cs="Times New Roman"/>
+          <w:color w:val="7F848E"/>
+          <w:sz w:val="21"/>
+          <w:szCs w:val="21"/>
+          <w:lang w:eastAsia="es-CO"/>
+        </w:rPr>
+        <w:t>// "s"=</w:t>
+      </w:r>
+      <w:proofErr w:type="spellStart"/>
+      <w:r>
+        <w:rPr>
+          <w:rFonts w:ascii="Consolas" w:eastAsia="Times New Roman" w:hAnsi="Consolas" w:cs="Times New Roman"/>
+          <w:color w:val="7F848E"/>
+          <w:sz w:val="21"/>
+          <w:szCs w:val="21"/>
+          <w:lang w:eastAsia="es-CO"/>
+        </w:rPr>
+        <w:t>string</w:t>
+      </w:r>
+      <w:proofErr w:type="spellEnd"/>
+      <w:r>
+        <w:rPr>
+          <w:rFonts w:ascii="Consolas" w:eastAsia="Times New Roman" w:hAnsi="Consolas" w:cs="Times New Roman"/>
+          <w:color w:val="7F848E"/>
+          <w:sz w:val="21"/>
+          <w:szCs w:val="21"/>
+          <w:lang w:eastAsia="es-CO"/>
+        </w:rPr>
+        <w:t>, "i"=</w:t>
+      </w:r>
+      <w:proofErr w:type="spellStart"/>
+      <w:r>
+        <w:rPr>
+          <w:rFonts w:ascii="Consolas" w:eastAsia="Times New Roman" w:hAnsi="Consolas" w:cs="Times New Roman"/>
+          <w:color w:val="7F848E"/>
+          <w:sz w:val="21"/>
+          <w:szCs w:val="21"/>
+          <w:lang w:eastAsia="es-CO"/>
+        </w:rPr>
+        <w:t>int</w:t>
+      </w:r>
+      <w:proofErr w:type="spellEnd"/>
+      <w:r>
+        <w:rPr>
+          <w:rFonts w:ascii="Consolas" w:eastAsia="Times New Roman" w:hAnsi="Consolas" w:cs="Times New Roman"/>
+          <w:color w:val="7F848E"/>
+          <w:sz w:val="21"/>
+          <w:szCs w:val="21"/>
+          <w:lang w:eastAsia="es-CO"/>
+        </w:rPr>
+        <w:t>, "d"=</w:t>
+      </w:r>
+      <w:proofErr w:type="spellStart"/>
+      <w:r>
+        <w:rPr>
+          <w:rFonts w:ascii="Consolas" w:eastAsia="Times New Roman" w:hAnsi="Consolas" w:cs="Times New Roman"/>
+          <w:color w:val="7F848E"/>
+          <w:sz w:val="21"/>
+          <w:szCs w:val="21"/>
+          <w:lang w:eastAsia="es-CO"/>
+        </w:rPr>
+        <w:t>double</w:t>
+      </w:r>
+      <w:proofErr w:type="spellEnd"/>
+    </w:p>
+    <w:p>
+      <w:pPr>
+        <w:spacing w:line="240" w:lineRule="auto"/>
+        <w:ind w:left="360"/>
+        <w:rPr>
+          <w:b/>
+          <w:bCs/>
+          <w:lang w:val="es-MX"/>
+        </w:rPr>
+      </w:pPr>
+      <w:r>
+        <w:rPr>
+          <w:b/>
+          <w:bCs/>
+          <w:lang w:val="es-MX"/>
+        </w:rPr>
+        <w:t xml:space="preserve">1. Se prepara la consulta con </w:t>
+      </w:r>
+      <w:proofErr w:type="gramStart"/>
+      <w:r>
+        <w:rPr>
+          <w:b/>
+          <w:bCs/>
+          <w:lang w:val="es-MX"/>
+        </w:rPr>
+        <w:t>prepare(</w:t>
+      </w:r>
+      <w:proofErr w:type="gramEnd"/>
+      <w:r>
+        <w:rPr>
+          <w:b/>
+          <w:bCs/>
+          <w:lang w:val="es-MX"/>
+        </w:rPr>
+        <w:t>), definiendo los marcadores ?:</w:t>
+      </w:r>
+    </w:p>
+    <w:p>
+      <w:pPr>
+        <w:spacing w:line="240" w:lineRule="auto"/>
+        <w:ind w:left="360"/>
+        <w:rPr>
+          <w:lang w:val="es-MX"/>
+        </w:rPr>
+      </w:pPr>
+      <w:r>
+        <w:rPr>
+          <w:lang w:val="es-MX"/>
+        </w:rPr>
+        <w:t>$</w:t>
+      </w:r>
+      <w:proofErr w:type="spellStart"/>
+      <w:r>
+        <w:rPr>
+          <w:lang w:val="es-MX"/>
+        </w:rPr>
+        <w:t>stmt</w:t>
+      </w:r>
+      <w:proofErr w:type="spellEnd"/>
+      <w:r>
+        <w:rPr>
+          <w:lang w:val="es-MX"/>
+        </w:rPr>
+        <w:t xml:space="preserve"> = $</w:t>
+      </w:r>
+      <w:proofErr w:type="spellStart"/>
+      <w:r>
+        <w:rPr>
+          <w:lang w:val="es-MX"/>
+        </w:rPr>
+        <w:t>conexion</w:t>
+      </w:r>
+      <w:proofErr w:type="spellEnd"/>
+      <w:r>
+        <w:rPr>
+          <w:lang w:val="es-MX"/>
+        </w:rPr>
+        <w:t>-&gt;</w:t>
+      </w:r>
+      <w:proofErr w:type="gramStart"/>
+      <w:r>
+        <w:rPr>
+          <w:lang w:val="es-MX"/>
+        </w:rPr>
+        <w:t>prepare(</w:t>
+      </w:r>
+      <w:proofErr w:type="gramEnd"/>
+      <w:r>
+        <w:rPr>
+          <w:lang w:val="es-MX"/>
+        </w:rPr>
+        <w:t>"INSERT INTO ventas (producto, cantidad, precio) VALUES (?, ?, ?)");</w:t>
+      </w:r>
+    </w:p>
+    <w:p>
+      <w:pPr>
+        <w:spacing w:line="240" w:lineRule="auto"/>
+        <w:ind w:left="360"/>
+        <w:rPr>
+          <w:b/>
+          <w:bCs/>
+          <w:lang w:val="es-MX"/>
+        </w:rPr>
+      </w:pPr>
+      <w:r>
+        <w:rPr>
+          <w:b/>
+          <w:bCs/>
+          <w:lang w:val="es-MX"/>
+        </w:rPr>
+        <w:t xml:space="preserve">2. Se asignan los valores con </w:t>
+      </w:r>
+      <w:proofErr w:type="spellStart"/>
+      <w:r>
+        <w:rPr>
+          <w:b/>
+          <w:bCs/>
+          <w:lang w:val="es-MX"/>
+        </w:rPr>
+        <w:t>bind_</w:t>
+      </w:r>
+      <w:proofErr w:type="gramStart"/>
+      <w:r>
+        <w:rPr>
+          <w:b/>
+          <w:bCs/>
+          <w:lang w:val="es-MX"/>
+        </w:rPr>
+        <w:t>param</w:t>
+      </w:r>
+      <w:proofErr w:type="spellEnd"/>
+      <w:r>
+        <w:rPr>
+          <w:b/>
+          <w:bCs/>
+          <w:lang w:val="es-MX"/>
+        </w:rPr>
+        <w:t>(</w:t>
+      </w:r>
+      <w:proofErr w:type="gramEnd"/>
+      <w:r>
+        <w:rPr>
+          <w:b/>
+          <w:bCs/>
+          <w:lang w:val="es-MX"/>
+        </w:rPr>
+        <w:t>), especificando sus tipos de datos:</w:t>
+      </w:r>
+    </w:p>
+    <w:p>
+      <w:pPr>
+        <w:spacing w:line="240" w:lineRule="auto"/>
+        <w:ind w:left="360"/>
+        <w:rPr>
+          <w:lang w:val="es-MX"/>
+        </w:rPr>
+      </w:pPr>
+      <w:r>
+        <w:rPr>
+          <w:lang w:val="es-MX"/>
+        </w:rPr>
+        <w:t xml:space="preserve">    $</w:t>
+      </w:r>
+      <w:proofErr w:type="spellStart"/>
+      <w:r>
+        <w:rPr>
+          <w:lang w:val="es-MX"/>
+        </w:rPr>
+        <w:t>stmt</w:t>
+      </w:r>
+      <w:proofErr w:type="spellEnd"/>
+      <w:r>
+        <w:rPr>
+          <w:lang w:val="es-MX"/>
+        </w:rPr>
+        <w:t>-&gt;</w:t>
+      </w:r>
+      <w:proofErr w:type="spellStart"/>
+      <w:r>
+        <w:rPr>
+          <w:lang w:val="es-MX"/>
+        </w:rPr>
+        <w:t>bind_</w:t>
+      </w:r>
+      <w:proofErr w:type="gramStart"/>
+      <w:r>
+        <w:rPr>
+          <w:lang w:val="es-MX"/>
+        </w:rPr>
+        <w:t>param</w:t>
+      </w:r>
+      <w:proofErr w:type="spellEnd"/>
+      <w:r>
+        <w:rPr>
+          <w:lang w:val="es-MX"/>
+        </w:rPr>
+        <w:t>(</w:t>
+      </w:r>
+      <w:proofErr w:type="gramEnd"/>
+      <w:r>
+        <w:rPr>
+          <w:lang w:val="es-MX"/>
+        </w:rPr>
+        <w:t>"</w:t>
+      </w:r>
+      <w:proofErr w:type="spellStart"/>
+      <w:r>
+        <w:rPr>
+          <w:lang w:val="es-MX"/>
+        </w:rPr>
+        <w:t>sid</w:t>
+      </w:r>
+      <w:proofErr w:type="spellEnd"/>
+      <w:r>
+        <w:rPr>
+          <w:lang w:val="es-MX"/>
+        </w:rPr>
+        <w:t>", $producto, $cantidad, $precio);</w:t>
+      </w:r>
+    </w:p>
+    <w:p>
+      <w:pPr>
+        <w:spacing w:line="240" w:lineRule="auto"/>
+        <w:ind w:left="360"/>
+        <w:rPr>
+          <w:lang w:val="es-MX"/>
+        </w:rPr>
+      </w:pPr>
+      <w:r>
+        <w:rPr>
+          <w:lang w:val="es-MX"/>
+        </w:rPr>
+        <w:t xml:space="preserve">    "s" → producto (</w:t>
+      </w:r>
+      <w:proofErr w:type="spellStart"/>
+      <w:r>
+        <w:rPr>
+          <w:lang w:val="es-MX"/>
+        </w:rPr>
+        <w:t>string</w:t>
+      </w:r>
+      <w:proofErr w:type="spellEnd"/>
+      <w:r>
+        <w:rPr>
+          <w:lang w:val="es-MX"/>
+        </w:rPr>
+        <w:t>, "Laptop")</w:t>
+      </w:r>
+    </w:p>
+    <w:p>
+      <w:pPr>
+        <w:spacing w:line="240" w:lineRule="auto"/>
+        <w:ind w:left="360"/>
+        <w:rPr>
+          <w:lang w:val="es-MX"/>
+        </w:rPr>
+      </w:pPr>
+      <w:r>
+        <w:rPr>
+          <w:lang w:val="es-MX"/>
+        </w:rPr>
+        <w:t xml:space="preserve">    "i" → cantidad (</w:t>
+      </w:r>
+      <w:proofErr w:type="spellStart"/>
+      <w:r>
+        <w:rPr>
+          <w:lang w:val="es-MX"/>
+        </w:rPr>
+        <w:t>integer</w:t>
+      </w:r>
+      <w:proofErr w:type="spellEnd"/>
+      <w:r>
+        <w:rPr>
+          <w:lang w:val="es-MX"/>
+        </w:rPr>
+        <w:t>, 2)</w:t>
+      </w:r>
+    </w:p>
+    <w:p>
+      <w:pPr>
+        <w:spacing w:line="240" w:lineRule="auto"/>
+        <w:ind w:left="360"/>
+        <w:rPr>
+          <w:lang w:val="es-MX"/>
+        </w:rPr>
+      </w:pPr>
+      <w:r>
+        <w:rPr>
+          <w:lang w:val="es-MX"/>
+        </w:rPr>
+        <w:t xml:space="preserve">    "d" → precio (</w:t>
+      </w:r>
+      <w:proofErr w:type="spellStart"/>
+      <w:r>
+        <w:rPr>
+          <w:lang w:val="es-MX"/>
+        </w:rPr>
+        <w:t>double</w:t>
+      </w:r>
+      <w:proofErr w:type="spellEnd"/>
+      <w:r>
+        <w:rPr>
+          <w:lang w:val="es-MX"/>
+        </w:rPr>
+        <w:t>/</w:t>
+      </w:r>
+      <w:proofErr w:type="spellStart"/>
+      <w:r>
+        <w:rPr>
+          <w:lang w:val="es-MX"/>
+        </w:rPr>
+        <w:t>float</w:t>
+      </w:r>
+      <w:proofErr w:type="spellEnd"/>
+      <w:r>
+        <w:rPr>
+          <w:lang w:val="es-MX"/>
+        </w:rPr>
+        <w:t>, 750.99)</w:t>
+      </w:r>
+    </w:p>
+    <w:p>
+      <w:pPr>
+        <w:spacing w:line="240" w:lineRule="auto"/>
+        <w:ind w:left="360"/>
+        <w:rPr>
+          <w:b/>
+          <w:bCs/>
+          <w:u w:val="single"/>
+          <w:lang w:val="es-MX"/>
+        </w:rPr>
+      </w:pPr>
+      <w:r>
+        <w:rPr>
+          <w:b/>
+          <w:bCs/>
+          <w:lang w:val="es-MX"/>
+        </w:rPr>
+        <w:t xml:space="preserve">3. Se ejecuta la consulta con </w:t>
+      </w:r>
+      <w:proofErr w:type="spellStart"/>
+      <w:proofErr w:type="gramStart"/>
+      <w:r>
+        <w:rPr>
+          <w:b/>
+          <w:bCs/>
+          <w:lang w:val="es-MX"/>
+        </w:rPr>
+        <w:t>execute</w:t>
+      </w:r>
+      <w:proofErr w:type="spellEnd"/>
+      <w:r>
+        <w:rPr>
+          <w:b/>
+          <w:bCs/>
+          <w:lang w:val="es-MX"/>
+        </w:rPr>
+        <w:t>(</w:t>
+      </w:r>
+      <w:proofErr w:type="gramEnd"/>
+      <w:r>
+        <w:rPr>
+          <w:b/>
+          <w:bCs/>
+          <w:lang w:val="es-MX"/>
+        </w:rPr>
+        <w:t>):</w:t>
+      </w:r>
+    </w:p>
+    <w:p>
+      <w:pPr>
+        <w:spacing w:line="240" w:lineRule="auto"/>
+        <w:ind w:left="360"/>
+        <w:rPr>
+          <w:lang w:val="es-MX"/>
+        </w:rPr>
+      </w:pPr>
+      <w:r>
+        <w:rPr>
+          <w:lang w:val="es-MX"/>
+        </w:rPr>
+        <w:t>$</w:t>
+      </w:r>
+      <w:proofErr w:type="spellStart"/>
+      <w:r>
+        <w:rPr>
+          <w:lang w:val="es-MX"/>
+        </w:rPr>
+        <w:t>stmt</w:t>
+      </w:r>
+      <w:proofErr w:type="spellEnd"/>
+      <w:r>
+        <w:rPr>
+          <w:lang w:val="es-MX"/>
+        </w:rPr>
+        <w:t>-&gt;</w:t>
+      </w:r>
+      <w:proofErr w:type="spellStart"/>
+      <w:proofErr w:type="gramStart"/>
+      <w:r>
+        <w:rPr>
+          <w:lang w:val="es-MX"/>
+        </w:rPr>
+        <w:t>execute</w:t>
+      </w:r>
+      <w:proofErr w:type="spellEnd"/>
+      <w:r>
+        <w:rPr>
+          <w:lang w:val="es-MX"/>
+        </w:rPr>
+        <w:t>(</w:t>
+      </w:r>
+      <w:proofErr w:type="gramEnd"/>
+      <w:r>
+        <w:rPr>
+          <w:lang w:val="es-MX"/>
+        </w:rPr>
+        <w:t>);</w:t>
+      </w:r>
+    </w:p>
+    <w:p>
+      <w:pPr>
+        <w:spacing w:line="240" w:lineRule="auto"/>
+        <w:rPr>
+          <w:lang w:val="es-MX"/>
+        </w:rPr>
+      </w:pPr>
     </w:p>
     <w:sectPr>
       <w:pgSz w:w="12240" w:h="15840"/>
@@ -855,8 +4610,132 @@
       </w:rPr>
     </w:lvl>
   </w:abstractNum>
+  <w:abstractNum w:abstractNumId="1" w15:restartNumberingAfterBreak="0">
+    <w:nsid w:val="66AF07E0"/>
+    <w:multiLevelType w:val="multilevel"/>
+    <w:tmpl w:val="42E845AE"/>
+    <w:lvl w:ilvl="0">
+      <w:start w:val="1"/>
+      <w:numFmt w:val="decimal"/>
+      <w:lvlText w:val="%1."/>
+      <w:lvlJc w:val="left"/>
+      <w:pPr>
+        <w:ind w:left="720" w:hanging="360"/>
+      </w:pPr>
+      <w:rPr>
+        <w:rFonts w:hint="default"/>
+      </w:rPr>
+    </w:lvl>
+    <w:lvl w:ilvl="1">
+      <w:start w:val="1"/>
+      <w:numFmt w:val="decimal"/>
+      <w:isLgl/>
+      <w:lvlText w:val="%1.%2."/>
+      <w:lvlJc w:val="left"/>
+      <w:pPr>
+        <w:ind w:left="720" w:hanging="360"/>
+      </w:pPr>
+      <w:rPr>
+        <w:rFonts w:hint="default"/>
+      </w:rPr>
+    </w:lvl>
+    <w:lvl w:ilvl="2">
+      <w:start w:val="1"/>
+      <w:numFmt w:val="decimal"/>
+      <w:isLgl/>
+      <w:lvlText w:val="%1.%2.%3."/>
+      <w:lvlJc w:val="left"/>
+      <w:pPr>
+        <w:ind w:left="1080" w:hanging="720"/>
+      </w:pPr>
+      <w:rPr>
+        <w:rFonts w:hint="default"/>
+      </w:rPr>
+    </w:lvl>
+    <w:lvl w:ilvl="3">
+      <w:start w:val="1"/>
+      <w:numFmt w:val="decimal"/>
+      <w:isLgl/>
+      <w:lvlText w:val="%1.%2.%3.%4."/>
+      <w:lvlJc w:val="left"/>
+      <w:pPr>
+        <w:ind w:left="1080" w:hanging="720"/>
+      </w:pPr>
+      <w:rPr>
+        <w:rFonts w:hint="default"/>
+      </w:rPr>
+    </w:lvl>
+    <w:lvl w:ilvl="4">
+      <w:start w:val="1"/>
+      <w:numFmt w:val="decimal"/>
+      <w:isLgl/>
+      <w:lvlText w:val="%1.%2.%3.%4.%5."/>
+      <w:lvlJc w:val="left"/>
+      <w:pPr>
+        <w:ind w:left="1440" w:hanging="1080"/>
+      </w:pPr>
+      <w:rPr>
+        <w:rFonts w:hint="default"/>
+      </w:rPr>
+    </w:lvl>
+    <w:lvl w:ilvl="5">
+      <w:start w:val="1"/>
+      <w:numFmt w:val="decimal"/>
+      <w:isLgl/>
+      <w:lvlText w:val="%1.%2.%3.%4.%5.%6."/>
+      <w:lvlJc w:val="left"/>
+      <w:pPr>
+        <w:ind w:left="1440" w:hanging="1080"/>
+      </w:pPr>
+      <w:rPr>
+        <w:rFonts w:hint="default"/>
+      </w:rPr>
+    </w:lvl>
+    <w:lvl w:ilvl="6">
+      <w:start w:val="1"/>
+      <w:numFmt w:val="decimal"/>
+      <w:isLgl/>
+      <w:lvlText w:val="%1.%2.%3.%4.%5.%6.%7."/>
+      <w:lvlJc w:val="left"/>
+      <w:pPr>
+        <w:ind w:left="1800" w:hanging="1440"/>
+      </w:pPr>
+      <w:rPr>
+        <w:rFonts w:hint="default"/>
+      </w:rPr>
+    </w:lvl>
+    <w:lvl w:ilvl="7">
+      <w:start w:val="1"/>
+      <w:numFmt w:val="decimal"/>
+      <w:isLgl/>
+      <w:lvlText w:val="%1.%2.%3.%4.%5.%6.%7.%8."/>
+      <w:lvlJc w:val="left"/>
+      <w:pPr>
+        <w:ind w:left="1800" w:hanging="1440"/>
+      </w:pPr>
+      <w:rPr>
+        <w:rFonts w:hint="default"/>
+      </w:rPr>
+    </w:lvl>
+    <w:lvl w:ilvl="8">
+      <w:start w:val="1"/>
+      <w:numFmt w:val="decimal"/>
+      <w:isLgl/>
+      <w:lvlText w:val="%1.%2.%3.%4.%5.%6.%7.%8.%9."/>
+      <w:lvlJc w:val="left"/>
+      <w:pPr>
+        <w:ind w:left="2160" w:hanging="1800"/>
+      </w:pPr>
+      <w:rPr>
+        <w:rFonts w:hint="default"/>
+      </w:rPr>
+    </w:lvl>
+  </w:abstractNum>
   <w:num w:numId="1">
     <w:abstractNumId w:val="0"/>
+  </w:num>
+  <w:num w:numId="2">
+    <w:abstractNumId w:val="1"/>
   </w:num>
 </w:numbering>
 </file>
@@ -1298,6 +5177,19 @@
       <w:contextualSpacing/>
     </w:pPr>
   </w:style>
+  <w:style w:type="character" w:styleId="CdigoHTML">
+    <w:name w:val="HTML Code"/>
+    <w:basedOn w:val="Fuentedeprrafopredeter"/>
+    <w:uiPriority w:val="99"/>
+    <w:semiHidden/>
+    <w:unhideWhenUsed/>
+    <w:rsid w:val="00242DBC"/>
+    <w:rPr>
+      <w:rFonts w:ascii="Courier New" w:eastAsia="Times New Roman" w:hAnsi="Courier New" w:cs="Courier New"/>
+      <w:sz w:val="20"/>
+      <w:szCs w:val="20"/>
+    </w:rPr>
+  </w:style>
 </w:styles>
 </file>
 

</xml_diff>